<commit_message>
update énoncé corrigé enquête 1
</commit_message>
<xml_diff>
--- a/Enquête Capuche.docx
+++ b/Enquête Capuche.docx
@@ -29,13 +29,8 @@
       <w:pPr>
         <w:pStyle w:val="Titre1"/>
       </w:pPr>
-      <w:proofErr w:type="gramStart"/>
-      <w:r>
-        <w:t>Nouvelle compétences utilisées</w:t>
-      </w:r>
-      <w:proofErr w:type="gramEnd"/>
-      <w:r>
-        <w:t xml:space="preserve"> dans ce TP</w:t>
+      <w:r>
+        <w:t>Nouvelle compétences utilisées dans ce TP</w:t>
       </w:r>
     </w:p>
     <w:tbl>
@@ -112,17 +107,8 @@
                 <w:b w:val="0"/>
                 <w:bCs w:val="0"/>
               </w:rPr>
-              <w:t xml:space="preserve"> : faire </w:t>
-            </w:r>
-            <w:proofErr w:type="gramStart"/>
-            <w:r>
-              <w:rPr>
-                <w:b w:val="0"/>
-                <w:bCs w:val="0"/>
-              </w:rPr>
-              <w:t>des sélection</w:t>
-            </w:r>
-            <w:proofErr w:type="gramEnd"/>
+              <w:t> : faire des sélection</w:t>
+            </w:r>
           </w:p>
           <w:p>
             <w:pPr>
@@ -480,15 +466,13 @@
     <w:p>
       <w:r>
         <w:tab/>
-        <w:t xml:space="preserve">La base de </w:t>
-      </w:r>
-      <w:proofErr w:type="gramStart"/>
-      <w:r>
-        <w:t>donnés</w:t>
-      </w:r>
-      <w:proofErr w:type="gramEnd"/>
-      <w:r>
-        <w:t xml:space="preserve"> décrite ci-dessous représente les notes d’élèves de classes</w:t>
+        <w:t>La base de donné</w:t>
+      </w:r>
+      <w:r>
+        <w:t>e</w:t>
+      </w:r>
+      <w:r>
+        <w:t>s décrite ci-dessous représente les notes d’élèves de classes</w:t>
       </w:r>
       <w:r>
         <w:t xml:space="preserve"> d’une école (collège et lycée).</w:t>
@@ -514,7 +498,13 @@
         <w:t xml:space="preserve"> soit un professeur</w:t>
       </w:r>
       <w:r>
-        <w:t>, mais pas les deux</w:t>
+        <w:t xml:space="preserve">, </w:t>
+      </w:r>
+      <w:r>
+        <w:rPr>
+          <w:color w:val="FF0000"/>
+        </w:rPr>
+        <w:t>mais pas les deux</w:t>
       </w:r>
       <w:r>
         <w:t>). Un élève est admis pour l’année à une classe d’un certain niveau (6</w:t>
@@ -1272,15 +1262,19 @@
         <w:t xml:space="preserve"> partage une information importante de la part du directeur : une personne a été surprise par les caméras de surveillance</w:t>
       </w:r>
       <w:r>
-        <w:t xml:space="preserve"> à trifouiller dans les serveurs de l’école. Selon les administrateurs réseau, cette personne a modifié la base de </w:t>
-      </w:r>
-      <w:proofErr w:type="gramStart"/>
-      <w:r>
-        <w:t>donnée</w:t>
-      </w:r>
-      <w:proofErr w:type="gramEnd"/>
-      <w:r>
-        <w:t xml:space="preserve"> de l’école, et plus précisément la base de donnée des notes des élèves.</w:t>
+        <w:t xml:space="preserve"> à trifouiller dans les serveurs de l’école. Selon les administrateurs réseau, cette personne a modifié la base de donnée</w:t>
+      </w:r>
+      <w:r>
+        <w:t>s</w:t>
+      </w:r>
+      <w:r>
+        <w:t xml:space="preserve"> de l’école, et plus précisément la base de donnée</w:t>
+      </w:r>
+      <w:r>
+        <w:t>s</w:t>
+      </w:r>
+      <w:r>
+        <w:t xml:space="preserve"> des notes des élèves.</w:t>
       </w:r>
       <w:r>
         <w:t xml:space="preserve"> </w:t>
@@ -1290,9 +1284,6 @@
       </w:r>
       <w:r>
         <w:t xml:space="preserve"> tenté</w:t>
-      </w:r>
-      <w:r>
-        <w:t>e</w:t>
       </w:r>
       <w:r>
         <w:t xml:space="preserve"> d’ajouter des</w:t>
@@ -1321,7 +1312,19 @@
         <w:t xml:space="preserve"> le coupable</w:t>
       </w:r>
       <w:r>
-        <w:t>. Pour cela, ils vous est donné l’accès à la base de donnée des notes</w:t>
+        <w:t>. Pour cela, il</w:t>
+      </w:r>
+      <w:r>
+        <w:t xml:space="preserve"> </w:t>
+      </w:r>
+      <w:r>
+        <w:t>vous est donné l’accès à la base de donnée</w:t>
+      </w:r>
+      <w:r>
+        <w:t>s</w:t>
+      </w:r>
+      <w:r>
+        <w:t xml:space="preserve"> des notes</w:t>
       </w:r>
       <w:r>
         <w:t xml:space="preserve"> de l’année</w:t>
@@ -1330,12 +1333,18 @@
         <w:t>.</w:t>
       </w:r>
       <w:r>
-        <w:t xml:space="preserve"> Peut-être existe-il des indices à l’intérieur qui vous permettrons de résoudre cette enquête ?</w:t>
+        <w:t xml:space="preserve"> Peut-être existe-il des indices à l’intérieur qui vous </w:t>
+      </w:r>
+      <w:r>
+        <w:t>permettront de</w:t>
+      </w:r>
+      <w:r>
+        <w:t xml:space="preserve"> résoudre cette enquête ?</w:t>
       </w:r>
     </w:p>
     <w:p>
       <w:r>
-        <w:t>Tout d’abords,</w:t>
+        <w:t>Tout d’abord,</w:t>
       </w:r>
       <w:r>
         <w:t xml:space="preserve"> </w:t>
@@ -1470,8 +1479,6 @@
               </w:rPr>
               <w:t xml:space="preserve"> </w:t>
             </w:r>
-            <w:proofErr w:type="spellStart"/>
-            <w:proofErr w:type="gramStart"/>
             <w:r>
               <w:rPr>
                 <w:rFonts w:ascii="Consolas" w:eastAsia="Times New Roman" w:hAnsi="Consolas" w:cs="Times New Roman"/>
@@ -1492,7 +1499,6 @@
               </w:rPr>
               <w:t>leve</w:t>
             </w:r>
-            <w:proofErr w:type="spellEnd"/>
             <w:r>
               <w:rPr>
                 <w:rFonts w:ascii="Consolas" w:eastAsia="Times New Roman" w:hAnsi="Consolas" w:cs="Times New Roman"/>
@@ -1503,7 +1509,6 @@
               </w:rPr>
               <w:t>;</w:t>
             </w:r>
-            <w:proofErr w:type="gramEnd"/>
           </w:p>
         </w:tc>
       </w:tr>
@@ -1572,11 +1577,9 @@
                   <w:tcW w:w="1315" w:type="dxa"/>
                 </w:tcPr>
                 <w:p>
-                  <w:proofErr w:type="gramStart"/>
                   <w:r>
                     <w:t>nom</w:t>
                   </w:r>
-                  <w:proofErr w:type="gramEnd"/>
                 </w:p>
               </w:tc>
               <w:tc>
@@ -1587,13 +1590,9 @@
                   <w:pPr>
                     <w:cnfStyle w:val="100000000000" w:firstRow="1" w:lastRow="0" w:firstColumn="0" w:lastColumn="0" w:oddVBand="0" w:evenVBand="0" w:oddHBand="0" w:evenHBand="0" w:firstRowFirstColumn="0" w:firstRowLastColumn="0" w:lastRowFirstColumn="0" w:lastRowLastColumn="0"/>
                   </w:pPr>
-                  <w:proofErr w:type="spellStart"/>
-                  <w:proofErr w:type="gramStart"/>
                   <w:r>
                     <w:t>prenom</w:t>
                   </w:r>
-                  <w:proofErr w:type="spellEnd"/>
-                  <w:proofErr w:type="gramEnd"/>
                 </w:p>
               </w:tc>
               <w:tc>
@@ -1604,16 +1603,9 @@
                   <w:pPr>
                     <w:cnfStyle w:val="100000000000" w:firstRow="1" w:lastRow="0" w:firstColumn="0" w:lastColumn="0" w:oddVBand="0" w:evenVBand="0" w:oddHBand="0" w:evenHBand="0" w:firstRowFirstColumn="0" w:firstRowLastColumn="0" w:lastRowFirstColumn="0" w:lastRowLastColumn="0"/>
                   </w:pPr>
-                  <w:proofErr w:type="spellStart"/>
-                  <w:proofErr w:type="gramStart"/>
                   <w:r>
-                    <w:t>date</w:t>
+                    <w:t>date_naissance</w:t>
                   </w:r>
-                  <w:proofErr w:type="gramEnd"/>
-                  <w:r>
-                    <w:t>_naissance</w:t>
-                  </w:r>
-                  <w:proofErr w:type="spellEnd"/>
                 </w:p>
               </w:tc>
               <w:tc>
@@ -1624,16 +1616,9 @@
                   <w:pPr>
                     <w:cnfStyle w:val="100000000000" w:firstRow="1" w:lastRow="0" w:firstColumn="0" w:lastColumn="0" w:oddVBand="0" w:evenVBand="0" w:oddHBand="0" w:evenHBand="0" w:firstRowFirstColumn="0" w:firstRowLastColumn="0" w:lastRowFirstColumn="0" w:lastRowLastColumn="0"/>
                   </w:pPr>
-                  <w:proofErr w:type="spellStart"/>
-                  <w:proofErr w:type="gramStart"/>
                   <w:r>
-                    <w:t>num</w:t>
+                    <w:t>num_eleve</w:t>
                   </w:r>
-                  <w:proofErr w:type="gramEnd"/>
-                  <w:r>
-                    <w:t>_eleve</w:t>
-                  </w:r>
-                  <w:proofErr w:type="spellEnd"/>
                 </w:p>
               </w:tc>
               <w:tc>
@@ -1644,16 +1629,9 @@
                   <w:pPr>
                     <w:cnfStyle w:val="100000000000" w:firstRow="1" w:lastRow="0" w:firstColumn="0" w:lastColumn="0" w:oddVBand="0" w:evenVBand="0" w:oddHBand="0" w:evenHBand="0" w:firstRowFirstColumn="0" w:firstRowLastColumn="0" w:lastRowFirstColumn="0" w:lastRowLastColumn="0"/>
                   </w:pPr>
-                  <w:proofErr w:type="spellStart"/>
-                  <w:proofErr w:type="gramStart"/>
                   <w:r>
-                    <w:t>est</w:t>
+                    <w:t>est_dyslexique</w:t>
                   </w:r>
-                  <w:proofErr w:type="gramEnd"/>
-                  <w:r>
-                    <w:t>_dyslexique</w:t>
-                  </w:r>
-                  <w:proofErr w:type="spellEnd"/>
                 </w:p>
               </w:tc>
               <w:tc>
@@ -1664,11 +1642,9 @@
                   <w:pPr>
                     <w:cnfStyle w:val="100000000000" w:firstRow="1" w:lastRow="0" w:firstColumn="0" w:lastColumn="0" w:oddVBand="0" w:evenVBand="0" w:oddHBand="0" w:evenHBand="0" w:firstRowFirstColumn="0" w:firstRowLastColumn="0" w:lastRowFirstColumn="0" w:lastRowLastColumn="0"/>
                   </w:pPr>
-                  <w:proofErr w:type="gramStart"/>
                   <w:r>
                     <w:t>classe</w:t>
                   </w:r>
-                  <w:proofErr w:type="gramEnd"/>
                 </w:p>
               </w:tc>
             </w:tr>
@@ -1744,11 +1720,9 @@
                   <w:pPr>
                     <w:cnfStyle w:val="000000100000" w:firstRow="0" w:lastRow="0" w:firstColumn="0" w:lastColumn="0" w:oddVBand="0" w:evenVBand="0" w:oddHBand="1" w:evenHBand="0" w:firstRowFirstColumn="0" w:firstRowLastColumn="0" w:lastRowFirstColumn="0" w:lastRowLastColumn="0"/>
                   </w:pPr>
-                  <w:proofErr w:type="gramStart"/>
                   <w:r>
                     <w:t>false</w:t>
                   </w:r>
-                  <w:proofErr w:type="gramEnd"/>
                 </w:p>
               </w:tc>
               <w:tc>
@@ -1834,11 +1808,9 @@
                   <w:pPr>
                     <w:cnfStyle w:val="000000000000" w:firstRow="0" w:lastRow="0" w:firstColumn="0" w:lastColumn="0" w:oddVBand="0" w:evenVBand="0" w:oddHBand="0" w:evenHBand="0" w:firstRowFirstColumn="0" w:firstRowLastColumn="0" w:lastRowFirstColumn="0" w:lastRowLastColumn="0"/>
                   </w:pPr>
-                  <w:proofErr w:type="gramStart"/>
                   <w:r>
                     <w:t>false</w:t>
                   </w:r>
-                  <w:proofErr w:type="gramEnd"/>
                 </w:p>
               </w:tc>
               <w:tc>
@@ -1927,11 +1899,9 @@
                   <w:pPr>
                     <w:cnfStyle w:val="000000100000" w:firstRow="0" w:lastRow="0" w:firstColumn="0" w:lastColumn="0" w:oddVBand="0" w:evenVBand="0" w:oddHBand="1" w:evenHBand="0" w:firstRowFirstColumn="0" w:firstRowLastColumn="0" w:lastRowFirstColumn="0" w:lastRowLastColumn="0"/>
                   </w:pPr>
-                  <w:proofErr w:type="gramStart"/>
                   <w:r>
                     <w:t>false</w:t>
                   </w:r>
-                  <w:proofErr w:type="gramEnd"/>
                 </w:p>
               </w:tc>
               <w:tc>
@@ -1999,7 +1969,16 @@
         <w:t>Utilisez la</w:t>
       </w:r>
       <w:r>
-        <w:t xml:space="preserve"> fonction d'agrégation</w:t>
+        <w:t xml:space="preserve"> fonction d'</w:t>
+      </w:r>
+      <w:r>
+        <w:t>ag</w:t>
+      </w:r>
+      <w:r>
+        <w:t>r</w:t>
+      </w:r>
+      <w:r>
+        <w:t>égation</w:t>
       </w:r>
       <w:r>
         <w:t xml:space="preserve"> </w:t>
@@ -2020,7 +1999,13 @@
         <w:t xml:space="preserve">pour </w:t>
       </w:r>
       <w:r>
-        <w:t>compter le nombre d'enregistrement dans une table</w:t>
+        <w:t>compter le nombre d'enregistrement</w:t>
+      </w:r>
+      <w:r>
+        <w:t>s</w:t>
+      </w:r>
+      <w:r>
+        <w:t xml:space="preserve"> dans une table</w:t>
       </w:r>
       <w:r>
         <w:t>.</w:t>
@@ -2133,11 +2118,10 @@
               </w:rPr>
               <w:t xml:space="preserve"> </w:t>
             </w:r>
-            <w:proofErr w:type="gramStart"/>
-            <w:r>
-              <w:rPr>
-                <w:rFonts w:ascii="Consolas" w:eastAsia="Times New Roman" w:hAnsi="Consolas" w:cs="Times New Roman"/>
-                <w:color w:val="000000"/>
+            <w:r>
+              <w:rPr>
+                <w:rFonts w:ascii="Consolas" w:eastAsia="Times New Roman" w:hAnsi="Consolas" w:cs="Times New Roman"/>
+                <w:color w:val="806000" w:themeColor="accent4" w:themeShade="80"/>
                 <w:sz w:val="21"/>
                 <w:szCs w:val="21"/>
                 <w:lang w:eastAsia="fr-FR"/>
@@ -2154,7 +2138,6 @@
               </w:rPr>
               <w:t>(</w:t>
             </w:r>
-            <w:proofErr w:type="gramEnd"/>
             <w:r>
               <w:rPr>
                 <w:rFonts w:ascii="Consolas" w:eastAsia="Times New Roman" w:hAnsi="Consolas" w:cs="Times New Roman"/>
@@ -2205,7 +2188,6 @@
               </w:rPr>
               <w:t xml:space="preserve"> </w:t>
             </w:r>
-            <w:proofErr w:type="spellStart"/>
             <w:r>
               <w:rPr>
                 <w:rFonts w:ascii="Consolas" w:eastAsia="Times New Roman" w:hAnsi="Consolas" w:cs="Times New Roman"/>
@@ -2226,7 +2208,6 @@
               </w:rPr>
               <w:t>leve</w:t>
             </w:r>
-            <w:proofErr w:type="spellEnd"/>
             <w:r>
               <w:rPr>
                 <w:rFonts w:ascii="Consolas" w:eastAsia="Times New Roman" w:hAnsi="Consolas" w:cs="Times New Roman"/>
@@ -2291,11 +2272,9 @@
                   <w:pPr>
                     <w:jc w:val="center"/>
                   </w:pPr>
-                  <w:proofErr w:type="gramStart"/>
                   <w:r>
                     <w:t>count</w:t>
                   </w:r>
-                  <w:proofErr w:type="gramEnd"/>
                 </w:p>
               </w:tc>
             </w:tr>
@@ -2378,14 +2357,9 @@
       <w:r>
         <w:t xml:space="preserve">, et </w:t>
       </w:r>
-      <w:proofErr w:type="gramStart"/>
-      <w:r>
-        <w:t>que</w:t>
-      </w:r>
-      <w:r>
-        <w:t xml:space="preserve"> exactement</w:t>
-      </w:r>
-      <w:proofErr w:type="gramEnd"/>
+      <w:r>
+        <w:t>qu’exactement</w:t>
+      </w:r>
       <w:r>
         <w:t xml:space="preserve"> </w:t>
       </w:r>
@@ -2431,11 +2405,9 @@
       <w:r>
         <w:t xml:space="preserve"> sont </w:t>
       </w:r>
-      <w:proofErr w:type="gramStart"/>
-      <w:r>
-        <w:t>attendues</w:t>
-      </w:r>
-      <w:proofErr w:type="gramEnd"/>
+      <w:r>
+        <w:t>attendus</w:t>
+      </w:r>
       <w:r>
         <w:t>.</w:t>
       </w:r>
@@ -2577,7 +2549,7 @@
             <w:r>
               <w:rPr>
                 <w:rFonts w:ascii="Consolas" w:eastAsia="Times New Roman" w:hAnsi="Consolas" w:cs="Times New Roman"/>
-                <w:color w:val="000000"/>
+                <w:color w:val="00B0F0"/>
                 <w:sz w:val="21"/>
                 <w:szCs w:val="21"/>
                 <w:lang w:val="en-US" w:eastAsia="fr-FR"/>
@@ -2594,11 +2566,10 @@
               </w:rPr>
               <w:t xml:space="preserve"> </w:t>
             </w:r>
-            <w:proofErr w:type="gramStart"/>
-            <w:r>
-              <w:rPr>
-                <w:rFonts w:ascii="Consolas" w:eastAsia="Times New Roman" w:hAnsi="Consolas" w:cs="Times New Roman"/>
-                <w:color w:val="000000"/>
+            <w:r>
+              <w:rPr>
+                <w:rFonts w:ascii="Consolas" w:eastAsia="Times New Roman" w:hAnsi="Consolas" w:cs="Times New Roman"/>
+                <w:color w:val="806000" w:themeColor="accent4" w:themeShade="80"/>
                 <w:sz w:val="21"/>
                 <w:szCs w:val="21"/>
                 <w:lang w:val="en-US" w:eastAsia="fr-FR"/>
@@ -2613,23 +2584,12 @@
                 <w:szCs w:val="21"/>
                 <w:lang w:val="en-US" w:eastAsia="fr-FR"/>
               </w:rPr>
-              <w:t>(</w:t>
-            </w:r>
-            <w:proofErr w:type="gramEnd"/>
-            <w:r>
-              <w:rPr>
-                <w:rFonts w:ascii="Consolas" w:eastAsia="Times New Roman" w:hAnsi="Consolas" w:cs="Times New Roman"/>
-                <w:color w:val="000000"/>
-                <w:sz w:val="21"/>
-                <w:szCs w:val="21"/>
-                <w:lang w:val="en-US" w:eastAsia="fr-FR"/>
-              </w:rPr>
-              <w:t xml:space="preserve">*) </w:t>
-            </w:r>
-            <w:r>
-              <w:rPr>
-                <w:rFonts w:ascii="Consolas" w:eastAsia="Times New Roman" w:hAnsi="Consolas" w:cs="Times New Roman"/>
-                <w:color w:val="000000"/>
+              <w:t xml:space="preserve">(*) </w:t>
+            </w:r>
+            <w:r>
+              <w:rPr>
+                <w:rFonts w:ascii="Consolas" w:eastAsia="Times New Roman" w:hAnsi="Consolas" w:cs="Times New Roman"/>
+                <w:color w:val="00B0F0"/>
                 <w:sz w:val="21"/>
                 <w:szCs w:val="21"/>
                 <w:lang w:val="en-US" w:eastAsia="fr-FR"/>
@@ -2707,11 +2667,9 @@
                   <w:pPr>
                     <w:jc w:val="center"/>
                   </w:pPr>
-                  <w:proofErr w:type="gramStart"/>
                   <w:r>
                     <w:t>count</w:t>
                   </w:r>
-                  <w:proofErr w:type="gramEnd"/>
                 </w:p>
               </w:tc>
             </w:tr>
@@ -2796,7 +2754,7 @@
             <w:r>
               <w:rPr>
                 <w:rFonts w:ascii="Consolas" w:eastAsia="Times New Roman" w:hAnsi="Consolas" w:cs="Times New Roman"/>
-                <w:color w:val="000000"/>
+                <w:color w:val="00B0F0"/>
                 <w:sz w:val="21"/>
                 <w:szCs w:val="21"/>
                 <w:lang w:val="en-US" w:eastAsia="fr-FR"/>
@@ -2813,11 +2771,10 @@
               </w:rPr>
               <w:t xml:space="preserve"> </w:t>
             </w:r>
-            <w:proofErr w:type="gramStart"/>
-            <w:r>
-              <w:rPr>
-                <w:rFonts w:ascii="Consolas" w:eastAsia="Times New Roman" w:hAnsi="Consolas" w:cs="Times New Roman"/>
-                <w:color w:val="000000"/>
+            <w:r>
+              <w:rPr>
+                <w:rFonts w:ascii="Consolas" w:eastAsia="Times New Roman" w:hAnsi="Consolas" w:cs="Times New Roman"/>
+                <w:color w:val="806000" w:themeColor="accent4" w:themeShade="80"/>
                 <w:sz w:val="21"/>
                 <w:szCs w:val="21"/>
                 <w:lang w:val="en-US" w:eastAsia="fr-FR"/>
@@ -2832,18 +2789,7 @@
                 <w:szCs w:val="21"/>
                 <w:lang w:val="en-US" w:eastAsia="fr-FR"/>
               </w:rPr>
-              <w:t>(</w:t>
-            </w:r>
-            <w:proofErr w:type="gramEnd"/>
-            <w:r>
-              <w:rPr>
-                <w:rFonts w:ascii="Consolas" w:eastAsia="Times New Roman" w:hAnsi="Consolas" w:cs="Times New Roman"/>
-                <w:color w:val="000000"/>
-                <w:sz w:val="21"/>
-                <w:szCs w:val="21"/>
-                <w:lang w:val="en-US" w:eastAsia="fr-FR"/>
-              </w:rPr>
-              <w:t>*)</w:t>
+              <w:t>(*)</w:t>
             </w:r>
           </w:p>
           <w:p>
@@ -2861,7 +2807,7 @@
             <w:r>
               <w:rPr>
                 <w:rFonts w:ascii="Consolas" w:eastAsia="Times New Roman" w:hAnsi="Consolas" w:cs="Times New Roman"/>
-                <w:color w:val="000000"/>
+                <w:color w:val="00B0F0"/>
                 <w:sz w:val="21"/>
                 <w:szCs w:val="21"/>
                 <w:lang w:val="en-US" w:eastAsia="fr-FR"/>
@@ -2876,42 +2822,8 @@
                 <w:szCs w:val="21"/>
                 <w:lang w:val="en-US" w:eastAsia="fr-FR"/>
               </w:rPr>
-              <w:t xml:space="preserve"> </w:t>
-            </w:r>
-            <w:proofErr w:type="spellStart"/>
-            <w:r>
-              <w:rPr>
-                <w:rFonts w:ascii="Consolas" w:eastAsia="Times New Roman" w:hAnsi="Consolas" w:cs="Times New Roman"/>
-                <w:color w:val="000000"/>
-                <w:sz w:val="21"/>
-                <w:szCs w:val="21"/>
-                <w:lang w:val="en-US" w:eastAsia="fr-FR"/>
-              </w:rPr>
-              <w:t>eleve</w:t>
-            </w:r>
-            <w:proofErr w:type="spellEnd"/>
-            <w:r>
-              <w:rPr>
-                <w:rFonts w:ascii="Consolas" w:eastAsia="Times New Roman" w:hAnsi="Consolas" w:cs="Times New Roman"/>
-                <w:color w:val="000000"/>
-                <w:sz w:val="21"/>
-                <w:szCs w:val="21"/>
-                <w:lang w:val="en-US" w:eastAsia="fr-FR"/>
-              </w:rPr>
-              <w:t xml:space="preserve">, notation, </w:t>
-            </w:r>
-            <w:proofErr w:type="spellStart"/>
-            <w:r>
-              <w:rPr>
-                <w:rFonts w:ascii="Consolas" w:eastAsia="Times New Roman" w:hAnsi="Consolas" w:cs="Times New Roman"/>
-                <w:color w:val="000000"/>
-                <w:sz w:val="21"/>
-                <w:szCs w:val="21"/>
-                <w:lang w:val="en-US" w:eastAsia="fr-FR"/>
-              </w:rPr>
-              <w:t>controle</w:t>
-            </w:r>
-            <w:proofErr w:type="spellEnd"/>
+              <w:t xml:space="preserve"> eleve, notation, controle</w:t>
+            </w:r>
           </w:p>
           <w:p>
             <w:pPr>
@@ -2919,24 +2831,22 @@
               <w:spacing w:line="285" w:lineRule="atLeast"/>
               <w:rPr>
                 <w:rFonts w:ascii="Consolas" w:eastAsia="Times New Roman" w:hAnsi="Consolas" w:cs="Times New Roman"/>
-                <w:color w:val="000000"/>
-                <w:sz w:val="21"/>
-                <w:szCs w:val="21"/>
-                <w:lang w:val="en-US" w:eastAsia="fr-FR"/>
-              </w:rPr>
-            </w:pPr>
-            <w:proofErr w:type="gramStart"/>
-            <w:r>
-              <w:rPr>
-                <w:rFonts w:ascii="Consolas" w:eastAsia="Times New Roman" w:hAnsi="Consolas" w:cs="Times New Roman"/>
-                <w:color w:val="000000"/>
+                <w:color w:val="00B0F0"/>
+                <w:sz w:val="21"/>
+                <w:szCs w:val="21"/>
+                <w:lang w:val="en-US" w:eastAsia="fr-FR"/>
+              </w:rPr>
+            </w:pPr>
+            <w:r>
+              <w:rPr>
+                <w:rFonts w:ascii="Consolas" w:eastAsia="Times New Roman" w:hAnsi="Consolas" w:cs="Times New Roman"/>
+                <w:color w:val="00B0F0"/>
                 <w:sz w:val="21"/>
                 <w:szCs w:val="21"/>
                 <w:lang w:val="en-US" w:eastAsia="fr-FR"/>
               </w:rPr>
               <w:t>WHERE</w:t>
             </w:r>
-            <w:proofErr w:type="gramEnd"/>
           </w:p>
           <w:p>
             <w:pPr>
@@ -2958,56 +2868,12 @@
                 <w:szCs w:val="21"/>
                 <w:lang w:val="en-US" w:eastAsia="fr-FR"/>
               </w:rPr>
-              <w:t xml:space="preserve">    </w:t>
-            </w:r>
-            <w:proofErr w:type="spellStart"/>
-            <w:r>
-              <w:rPr>
-                <w:rFonts w:ascii="Consolas" w:eastAsia="Times New Roman" w:hAnsi="Consolas" w:cs="Times New Roman"/>
-                <w:color w:val="000000"/>
-                <w:sz w:val="21"/>
-                <w:szCs w:val="21"/>
-                <w:lang w:val="en-US" w:eastAsia="fr-FR"/>
-              </w:rPr>
-              <w:t>eleve.num_eleve</w:t>
-            </w:r>
-            <w:proofErr w:type="spellEnd"/>
-            <w:r>
-              <w:rPr>
-                <w:rFonts w:ascii="Consolas" w:eastAsia="Times New Roman" w:hAnsi="Consolas" w:cs="Times New Roman"/>
-                <w:color w:val="000000"/>
-                <w:sz w:val="21"/>
-                <w:szCs w:val="21"/>
-                <w:lang w:val="en-US" w:eastAsia="fr-FR"/>
-              </w:rPr>
-              <w:t>=</w:t>
-            </w:r>
-            <w:proofErr w:type="spellStart"/>
-            <w:r>
-              <w:rPr>
-                <w:rFonts w:ascii="Consolas" w:eastAsia="Times New Roman" w:hAnsi="Consolas" w:cs="Times New Roman"/>
-                <w:color w:val="000000"/>
-                <w:sz w:val="21"/>
-                <w:szCs w:val="21"/>
-                <w:lang w:val="en-US" w:eastAsia="fr-FR"/>
-              </w:rPr>
-              <w:t>notation.eleve</w:t>
-            </w:r>
-            <w:proofErr w:type="spellEnd"/>
-            <w:r>
-              <w:rPr>
-                <w:rFonts w:ascii="Consolas" w:eastAsia="Times New Roman" w:hAnsi="Consolas" w:cs="Times New Roman"/>
-                <w:color w:val="000000"/>
-                <w:sz w:val="21"/>
-                <w:szCs w:val="21"/>
-                <w:lang w:val="en-US" w:eastAsia="fr-FR"/>
-              </w:rPr>
-              <w:t xml:space="preserve"> </w:t>
-            </w:r>
-            <w:r>
-              <w:rPr>
-                <w:rFonts w:ascii="Consolas" w:eastAsia="Times New Roman" w:hAnsi="Consolas" w:cs="Times New Roman"/>
-                <w:color w:val="000000"/>
+              <w:t xml:space="preserve">    eleve.num_eleve=notation.eleve </w:t>
+            </w:r>
+            <w:r>
+              <w:rPr>
+                <w:rFonts w:ascii="Consolas" w:eastAsia="Times New Roman" w:hAnsi="Consolas" w:cs="Times New Roman"/>
+                <w:color w:val="00B0F0"/>
                 <w:sz w:val="21"/>
                 <w:szCs w:val="21"/>
                 <w:lang w:val="en-US" w:eastAsia="fr-FR"/>
@@ -3037,7 +2903,6 @@
               </w:rPr>
               <w:t xml:space="preserve">    </w:t>
             </w:r>
-            <w:proofErr w:type="spellStart"/>
             <w:r>
               <w:rPr>
                 <w:rFonts w:ascii="Consolas" w:eastAsia="Times New Roman" w:hAnsi="Consolas" w:cs="Times New Roman"/>
@@ -3046,45 +2911,12 @@
                 <w:szCs w:val="21"/>
                 <w:lang w:eastAsia="fr-FR"/>
               </w:rPr>
-              <w:t>notation.controle</w:t>
-            </w:r>
-            <w:proofErr w:type="spellEnd"/>
-            <w:r>
-              <w:rPr>
-                <w:rFonts w:ascii="Consolas" w:eastAsia="Times New Roman" w:hAnsi="Consolas" w:cs="Times New Roman"/>
-                <w:color w:val="000000"/>
-                <w:sz w:val="21"/>
-                <w:szCs w:val="21"/>
-                <w:lang w:eastAsia="fr-FR"/>
-              </w:rPr>
-              <w:t>=</w:t>
-            </w:r>
-            <w:proofErr w:type="spellStart"/>
-            <w:r>
-              <w:rPr>
-                <w:rFonts w:ascii="Consolas" w:eastAsia="Times New Roman" w:hAnsi="Consolas" w:cs="Times New Roman"/>
-                <w:color w:val="000000"/>
-                <w:sz w:val="21"/>
-                <w:szCs w:val="21"/>
-                <w:lang w:eastAsia="fr-FR"/>
-              </w:rPr>
-              <w:t>controle.id_controle</w:t>
-            </w:r>
-            <w:proofErr w:type="spellEnd"/>
-            <w:r>
-              <w:rPr>
-                <w:rFonts w:ascii="Consolas" w:eastAsia="Times New Roman" w:hAnsi="Consolas" w:cs="Times New Roman"/>
-                <w:color w:val="000000"/>
-                <w:sz w:val="21"/>
-                <w:szCs w:val="21"/>
-                <w:lang w:eastAsia="fr-FR"/>
-              </w:rPr>
-              <w:t xml:space="preserve"> </w:t>
-            </w:r>
-            <w:r>
-              <w:rPr>
-                <w:rFonts w:ascii="Consolas" w:eastAsia="Times New Roman" w:hAnsi="Consolas" w:cs="Times New Roman"/>
-                <w:color w:val="000000"/>
+              <w:t xml:space="preserve">notation.controle=controle.id_controle </w:t>
+            </w:r>
+            <w:r>
+              <w:rPr>
+                <w:rFonts w:ascii="Consolas" w:eastAsia="Times New Roman" w:hAnsi="Consolas" w:cs="Times New Roman"/>
+                <w:color w:val="00B0F0"/>
                 <w:sz w:val="21"/>
                 <w:szCs w:val="21"/>
                 <w:lang w:eastAsia="fr-FR"/>
@@ -3112,54 +2944,8 @@
                 <w:szCs w:val="21"/>
                 <w:lang w:eastAsia="fr-FR"/>
               </w:rPr>
-              <w:t xml:space="preserve">    </w:t>
-            </w:r>
-            <w:proofErr w:type="spellStart"/>
-            <w:proofErr w:type="gramStart"/>
-            <w:r>
-              <w:rPr>
-                <w:rFonts w:ascii="Consolas" w:eastAsia="Times New Roman" w:hAnsi="Consolas" w:cs="Times New Roman"/>
-                <w:color w:val="000000"/>
-                <w:sz w:val="21"/>
-                <w:szCs w:val="21"/>
-                <w:lang w:eastAsia="fr-FR"/>
-              </w:rPr>
-              <w:t>controle.note</w:t>
-            </w:r>
-            <w:proofErr w:type="gramEnd"/>
-            <w:r>
-              <w:rPr>
-                <w:rFonts w:ascii="Consolas" w:eastAsia="Times New Roman" w:hAnsi="Consolas" w:cs="Times New Roman"/>
-                <w:color w:val="000000"/>
-                <w:sz w:val="21"/>
-                <w:szCs w:val="21"/>
-                <w:lang w:eastAsia="fr-FR"/>
-              </w:rPr>
-              <w:t>_max</w:t>
-            </w:r>
-            <w:proofErr w:type="spellEnd"/>
-            <w:r>
-              <w:rPr>
-                <w:rFonts w:ascii="Consolas" w:eastAsia="Times New Roman" w:hAnsi="Consolas" w:cs="Times New Roman"/>
-                <w:color w:val="000000"/>
-                <w:sz w:val="21"/>
-                <w:szCs w:val="21"/>
-                <w:lang w:eastAsia="fr-FR"/>
-              </w:rPr>
-              <w:t>=</w:t>
-            </w:r>
-            <w:proofErr w:type="spellStart"/>
-            <w:r>
-              <w:rPr>
-                <w:rFonts w:ascii="Consolas" w:eastAsia="Times New Roman" w:hAnsi="Consolas" w:cs="Times New Roman"/>
-                <w:color w:val="000000"/>
-                <w:sz w:val="21"/>
-                <w:szCs w:val="21"/>
-                <w:lang w:eastAsia="fr-FR"/>
-              </w:rPr>
-              <w:t>notation.note</w:t>
-            </w:r>
-            <w:proofErr w:type="spellEnd"/>
+              <w:t>    controle.note_max=notation.note</w:t>
+            </w:r>
             <w:r>
               <w:rPr>
                 <w:rFonts w:ascii="Consolas" w:eastAsia="Times New Roman" w:hAnsi="Consolas" w:cs="Times New Roman"/>
@@ -3232,7 +3018,7 @@
             <w:r>
               <w:rPr>
                 <w:rFonts w:ascii="Consolas" w:eastAsia="Times New Roman" w:hAnsi="Consolas" w:cs="Times New Roman"/>
-                <w:color w:val="000000"/>
+                <w:color w:val="00B0F0"/>
                 <w:sz w:val="21"/>
                 <w:szCs w:val="21"/>
                 <w:lang w:val="en-US" w:eastAsia="fr-FR"/>
@@ -3249,11 +3035,10 @@
               </w:rPr>
               <w:t xml:space="preserve"> </w:t>
             </w:r>
-            <w:proofErr w:type="gramStart"/>
-            <w:r>
-              <w:rPr>
-                <w:rFonts w:ascii="Consolas" w:eastAsia="Times New Roman" w:hAnsi="Consolas" w:cs="Times New Roman"/>
-                <w:color w:val="000000"/>
+            <w:r>
+              <w:rPr>
+                <w:rFonts w:ascii="Consolas" w:eastAsia="Times New Roman" w:hAnsi="Consolas" w:cs="Times New Roman"/>
+                <w:color w:val="806000" w:themeColor="accent4" w:themeShade="80"/>
                 <w:sz w:val="21"/>
                 <w:szCs w:val="21"/>
                 <w:lang w:val="en-US" w:eastAsia="fr-FR"/>
@@ -3268,18 +3053,7 @@
                 <w:szCs w:val="21"/>
                 <w:lang w:val="en-US" w:eastAsia="fr-FR"/>
               </w:rPr>
-              <w:t>(</w:t>
-            </w:r>
-            <w:proofErr w:type="gramEnd"/>
-            <w:r>
-              <w:rPr>
-                <w:rFonts w:ascii="Consolas" w:eastAsia="Times New Roman" w:hAnsi="Consolas" w:cs="Times New Roman"/>
-                <w:color w:val="000000"/>
-                <w:sz w:val="21"/>
-                <w:szCs w:val="21"/>
-                <w:lang w:val="en-US" w:eastAsia="fr-FR"/>
-              </w:rPr>
-              <w:t>*)</w:t>
+              <w:t>(*)</w:t>
             </w:r>
           </w:p>
           <w:p>
@@ -3297,7 +3071,7 @@
             <w:r>
               <w:rPr>
                 <w:rFonts w:ascii="Consolas" w:eastAsia="Times New Roman" w:hAnsi="Consolas" w:cs="Times New Roman"/>
-                <w:color w:val="000000"/>
+                <w:color w:val="00B0F0"/>
                 <w:sz w:val="21"/>
                 <w:szCs w:val="21"/>
                 <w:lang w:val="en-US" w:eastAsia="fr-FR"/>
@@ -3312,20 +3086,8 @@
                 <w:szCs w:val="21"/>
                 <w:lang w:val="en-US" w:eastAsia="fr-FR"/>
               </w:rPr>
-              <w:t xml:space="preserve"> </w:t>
-            </w:r>
-            <w:proofErr w:type="spellStart"/>
-            <w:r>
-              <w:rPr>
-                <w:rFonts w:ascii="Consolas" w:eastAsia="Times New Roman" w:hAnsi="Consolas" w:cs="Times New Roman"/>
-                <w:color w:val="000000"/>
-                <w:sz w:val="21"/>
-                <w:szCs w:val="21"/>
-                <w:lang w:val="en-US" w:eastAsia="fr-FR"/>
-              </w:rPr>
-              <w:t>eleve</w:t>
-            </w:r>
-            <w:proofErr w:type="spellEnd"/>
+              <w:t xml:space="preserve"> eleve</w:t>
+            </w:r>
           </w:p>
           <w:p>
             <w:pPr>
@@ -3352,7 +3114,7 @@
             <w:r>
               <w:rPr>
                 <w:rFonts w:ascii="Consolas" w:eastAsia="Times New Roman" w:hAnsi="Consolas" w:cs="Times New Roman"/>
-                <w:color w:val="000000"/>
+                <w:color w:val="00B0F0"/>
                 <w:sz w:val="21"/>
                 <w:szCs w:val="21"/>
                 <w:lang w:val="en-US" w:eastAsia="fr-FR"/>
@@ -3392,7 +3154,7 @@
             <w:r>
               <w:rPr>
                 <w:rFonts w:ascii="Consolas" w:eastAsia="Times New Roman" w:hAnsi="Consolas" w:cs="Times New Roman"/>
-                <w:color w:val="000000"/>
+                <w:color w:val="00B0F0"/>
                 <w:sz w:val="21"/>
                 <w:szCs w:val="21"/>
                 <w:lang w:val="en-US" w:eastAsia="fr-FR"/>
@@ -3407,44 +3169,8 @@
                 <w:szCs w:val="21"/>
                 <w:lang w:val="en-US" w:eastAsia="fr-FR"/>
               </w:rPr>
-              <w:t xml:space="preserve"> </w:t>
-            </w:r>
-            <w:proofErr w:type="spellStart"/>
-            <w:r>
-              <w:rPr>
-                <w:rFonts w:ascii="Consolas" w:eastAsia="Times New Roman" w:hAnsi="Consolas" w:cs="Times New Roman"/>
-                <w:color w:val="000000"/>
-                <w:sz w:val="21"/>
-                <w:szCs w:val="21"/>
-                <w:lang w:val="en-US" w:eastAsia="fr-FR"/>
-              </w:rPr>
-              <w:t>eleve.num_eleve</w:t>
-            </w:r>
-            <w:proofErr w:type="spellEnd"/>
-            <w:r>
-              <w:rPr>
-                <w:rFonts w:ascii="Consolas" w:eastAsia="Times New Roman" w:hAnsi="Consolas" w:cs="Times New Roman"/>
-                <w:color w:val="000000"/>
-                <w:sz w:val="21"/>
-                <w:szCs w:val="21"/>
-                <w:lang w:val="en-US" w:eastAsia="fr-FR"/>
-              </w:rPr>
-              <w:t>=</w:t>
-            </w:r>
-            <w:proofErr w:type="spellStart"/>
-            <w:proofErr w:type="gramStart"/>
-            <w:r>
-              <w:rPr>
-                <w:rFonts w:ascii="Consolas" w:eastAsia="Times New Roman" w:hAnsi="Consolas" w:cs="Times New Roman"/>
-                <w:color w:val="000000"/>
-                <w:sz w:val="21"/>
-                <w:szCs w:val="21"/>
-                <w:lang w:val="en-US" w:eastAsia="fr-FR"/>
-              </w:rPr>
-              <w:t>notation.eleve</w:t>
-            </w:r>
-            <w:proofErr w:type="spellEnd"/>
-            <w:proofErr w:type="gramEnd"/>
+              <w:t xml:space="preserve"> eleve.num_eleve=notation.eleve</w:t>
+            </w:r>
           </w:p>
           <w:p>
             <w:pPr>
@@ -3471,7 +3197,7 @@
             <w:r>
               <w:rPr>
                 <w:rFonts w:ascii="Consolas" w:eastAsia="Times New Roman" w:hAnsi="Consolas" w:cs="Times New Roman"/>
-                <w:color w:val="000000"/>
+                <w:color w:val="00B0F0"/>
                 <w:sz w:val="21"/>
                 <w:szCs w:val="21"/>
                 <w:lang w:val="en-US" w:eastAsia="fr-FR"/>
@@ -3506,34 +3232,12 @@
                 <w:szCs w:val="21"/>
                 <w:lang w:val="en-US" w:eastAsia="fr-FR"/>
               </w:rPr>
-              <w:t xml:space="preserve"> </w:t>
-            </w:r>
-            <w:proofErr w:type="spellStart"/>
-            <w:r>
-              <w:rPr>
-                <w:rFonts w:ascii="Consolas" w:eastAsia="Times New Roman" w:hAnsi="Consolas" w:cs="Times New Roman"/>
-                <w:color w:val="000000"/>
-                <w:sz w:val="21"/>
-                <w:szCs w:val="21"/>
-                <w:lang w:val="en-US" w:eastAsia="fr-FR"/>
-              </w:rPr>
-              <w:t>controle</w:t>
-            </w:r>
-            <w:proofErr w:type="spellEnd"/>
-            <w:r>
-              <w:rPr>
-                <w:rFonts w:ascii="Consolas" w:eastAsia="Times New Roman" w:hAnsi="Consolas" w:cs="Times New Roman"/>
-                <w:color w:val="000000"/>
-                <w:sz w:val="21"/>
-                <w:szCs w:val="21"/>
-                <w:lang w:val="en-US" w:eastAsia="fr-FR"/>
-              </w:rPr>
-              <w:t xml:space="preserve"> </w:t>
-            </w:r>
-            <w:r>
-              <w:rPr>
-                <w:rFonts w:ascii="Consolas" w:eastAsia="Times New Roman" w:hAnsi="Consolas" w:cs="Times New Roman"/>
-                <w:color w:val="000000"/>
+              <w:t xml:space="preserve"> controle </w:t>
+            </w:r>
+            <w:r>
+              <w:rPr>
+                <w:rFonts w:ascii="Consolas" w:eastAsia="Times New Roman" w:hAnsi="Consolas" w:cs="Times New Roman"/>
+                <w:color w:val="00B0F0"/>
                 <w:sz w:val="21"/>
                 <w:szCs w:val="21"/>
                 <w:lang w:val="en-US" w:eastAsia="fr-FR"/>
@@ -3548,42 +3252,8 @@
                 <w:szCs w:val="21"/>
                 <w:lang w:val="en-US" w:eastAsia="fr-FR"/>
               </w:rPr>
-              <w:t xml:space="preserve"> </w:t>
-            </w:r>
-            <w:proofErr w:type="spellStart"/>
-            <w:r>
-              <w:rPr>
-                <w:rFonts w:ascii="Consolas" w:eastAsia="Times New Roman" w:hAnsi="Consolas" w:cs="Times New Roman"/>
-                <w:color w:val="000000"/>
-                <w:sz w:val="21"/>
-                <w:szCs w:val="21"/>
-                <w:lang w:val="en-US" w:eastAsia="fr-FR"/>
-              </w:rPr>
-              <w:t>notation.controle</w:t>
-            </w:r>
-            <w:proofErr w:type="spellEnd"/>
-            <w:r>
-              <w:rPr>
-                <w:rFonts w:ascii="Consolas" w:eastAsia="Times New Roman" w:hAnsi="Consolas" w:cs="Times New Roman"/>
-                <w:color w:val="000000"/>
-                <w:sz w:val="21"/>
-                <w:szCs w:val="21"/>
-                <w:lang w:val="en-US" w:eastAsia="fr-FR"/>
-              </w:rPr>
-              <w:t>=</w:t>
-            </w:r>
-            <w:proofErr w:type="spellStart"/>
-            <w:r>
-              <w:rPr>
-                <w:rFonts w:ascii="Consolas" w:eastAsia="Times New Roman" w:hAnsi="Consolas" w:cs="Times New Roman"/>
-                <w:color w:val="000000"/>
-                <w:sz w:val="21"/>
-                <w:szCs w:val="21"/>
-                <w:lang w:val="en-US" w:eastAsia="fr-FR"/>
-              </w:rPr>
-              <w:t>controle.id_controle</w:t>
-            </w:r>
-            <w:proofErr w:type="spellEnd"/>
+              <w:t xml:space="preserve"> notation.controle=controle.id_controle</w:t>
+            </w:r>
           </w:p>
           <w:p>
             <w:pPr>
@@ -3600,7 +3270,7 @@
             <w:r>
               <w:rPr>
                 <w:rFonts w:ascii="Consolas" w:eastAsia="Times New Roman" w:hAnsi="Consolas" w:cs="Times New Roman"/>
-                <w:color w:val="000000"/>
+                <w:color w:val="00B0F0"/>
                 <w:sz w:val="21"/>
                 <w:szCs w:val="21"/>
                 <w:lang w:val="en-US" w:eastAsia="fr-FR"/>
@@ -3617,8 +3287,6 @@
               </w:rPr>
               <w:t xml:space="preserve"> </w:t>
             </w:r>
-            <w:proofErr w:type="spellStart"/>
-            <w:proofErr w:type="gramStart"/>
             <w:r>
               <w:rPr>
                 <w:rFonts w:ascii="Consolas" w:eastAsia="Times New Roman" w:hAnsi="Consolas" w:cs="Times New Roman"/>
@@ -3627,42 +3295,8 @@
                 <w:szCs w:val="21"/>
                 <w:lang w:eastAsia="fr-FR"/>
               </w:rPr>
-              <w:t>controle.note</w:t>
-            </w:r>
-            <w:proofErr w:type="gramEnd"/>
-            <w:r>
-              <w:rPr>
-                <w:rFonts w:ascii="Consolas" w:eastAsia="Times New Roman" w:hAnsi="Consolas" w:cs="Times New Roman"/>
-                <w:color w:val="000000"/>
-                <w:sz w:val="21"/>
-                <w:szCs w:val="21"/>
-                <w:lang w:eastAsia="fr-FR"/>
-              </w:rPr>
-              <w:t>_max</w:t>
-            </w:r>
-            <w:proofErr w:type="spellEnd"/>
-            <w:r>
-              <w:rPr>
-                <w:rFonts w:ascii="Consolas" w:eastAsia="Times New Roman" w:hAnsi="Consolas" w:cs="Times New Roman"/>
-                <w:color w:val="000000"/>
-                <w:sz w:val="21"/>
-                <w:szCs w:val="21"/>
-                <w:lang w:eastAsia="fr-FR"/>
-              </w:rPr>
-              <w:t>=</w:t>
-            </w:r>
-            <w:proofErr w:type="spellStart"/>
-            <w:r>
-              <w:rPr>
-                <w:rFonts w:ascii="Consolas" w:eastAsia="Times New Roman" w:hAnsi="Consolas" w:cs="Times New Roman"/>
-                <w:color w:val="000000"/>
-                <w:sz w:val="21"/>
-                <w:szCs w:val="21"/>
-                <w:lang w:eastAsia="fr-FR"/>
-              </w:rPr>
-              <w:t>notation.note</w:t>
-            </w:r>
-            <w:proofErr w:type="spellEnd"/>
+              <w:t>controle.note_max=notation.note</w:t>
+            </w:r>
             <w:r>
               <w:rPr>
                 <w:rFonts w:ascii="Consolas" w:eastAsia="Times New Roman" w:hAnsi="Consolas" w:cs="Times New Roman"/>
@@ -3727,11 +3361,9 @@
                   <w:pPr>
                     <w:jc w:val="center"/>
                   </w:pPr>
-                  <w:proofErr w:type="gramStart"/>
                   <w:r>
                     <w:t>count</w:t>
                   </w:r>
-                  <w:proofErr w:type="gramEnd"/>
                 </w:p>
               </w:tc>
             </w:tr>
@@ -3802,7 +3434,13 @@
         <w:pStyle w:val="Texteindice"/>
       </w:pPr>
       <w:r>
-        <w:t xml:space="preserve">Pour la première, utiliser la fonction </w:t>
+        <w:t>Pour la première, utilise</w:t>
+      </w:r>
+      <w:r>
+        <w:t>z</w:t>
+      </w:r>
+      <w:r>
+        <w:t xml:space="preserve"> la fonction </w:t>
       </w:r>
       <w:r>
         <w:rPr>
@@ -3837,7 +3475,13 @@
         <w:t>. La moyenne peut être calculée</w:t>
       </w:r>
       <w:r>
-        <w:t> comme suit :</w:t>
+        <w:t> </w:t>
+      </w:r>
+      <w:r>
+        <w:t>de cette manière</w:t>
+      </w:r>
+      <w:r>
+        <w:t xml:space="preserve"> :</w:t>
       </w:r>
       <w:r>
         <w:t xml:space="preserve"> </w:t>
@@ -3978,7 +3622,7 @@
             <w:r>
               <w:rPr>
                 <w:rFonts w:ascii="Consolas" w:eastAsia="Times New Roman" w:hAnsi="Consolas" w:cs="Times New Roman"/>
-                <w:color w:val="000000"/>
+                <w:color w:val="00B0F0"/>
                 <w:sz w:val="21"/>
                 <w:szCs w:val="21"/>
                 <w:lang w:val="en-US" w:eastAsia="fr-FR"/>
@@ -3995,7 +3639,6 @@
               </w:rPr>
               <w:t xml:space="preserve"> </w:t>
             </w:r>
-            <w:proofErr w:type="gramStart"/>
             <w:r>
               <w:rPr>
                 <w:rFonts w:ascii="Consolas" w:eastAsia="Times New Roman" w:hAnsi="Consolas" w:cs="Times New Roman"/>
@@ -4016,7 +3659,6 @@
               </w:rPr>
               <w:t>(</w:t>
             </w:r>
-            <w:proofErr w:type="gramEnd"/>
             <w:r>
               <w:rPr>
                 <w:rFonts w:ascii="Consolas" w:eastAsia="Times New Roman" w:hAnsi="Consolas" w:cs="Times New Roman"/>
@@ -4050,7 +3692,7 @@
             <w:r>
               <w:rPr>
                 <w:rFonts w:ascii="Consolas" w:eastAsia="Times New Roman" w:hAnsi="Consolas" w:cs="Times New Roman"/>
-                <w:color w:val="000000"/>
+                <w:color w:val="00B0F0"/>
                 <w:sz w:val="21"/>
                 <w:szCs w:val="21"/>
                 <w:lang w:val="en-US" w:eastAsia="fr-FR"/>
@@ -4065,20 +3707,8 @@
                 <w:szCs w:val="21"/>
                 <w:lang w:val="en-US" w:eastAsia="fr-FR"/>
               </w:rPr>
-              <w:t xml:space="preserve"> </w:t>
-            </w:r>
-            <w:proofErr w:type="spellStart"/>
-            <w:r>
-              <w:rPr>
-                <w:rFonts w:ascii="Consolas" w:eastAsia="Times New Roman" w:hAnsi="Consolas" w:cs="Times New Roman"/>
-                <w:color w:val="000000"/>
-                <w:sz w:val="21"/>
-                <w:szCs w:val="21"/>
-                <w:lang w:val="en-US" w:eastAsia="fr-FR"/>
-              </w:rPr>
-              <w:t>moyenne</w:t>
-            </w:r>
-            <w:proofErr w:type="spellEnd"/>
+              <w:t xml:space="preserve"> moyenne</w:t>
+            </w:r>
           </w:p>
           <w:p>
             <w:pPr>
@@ -4095,7 +3725,7 @@
             <w:r>
               <w:rPr>
                 <w:rFonts w:ascii="Consolas" w:eastAsia="Times New Roman" w:hAnsi="Consolas" w:cs="Times New Roman"/>
-                <w:color w:val="000000"/>
+                <w:color w:val="00B0F0"/>
                 <w:sz w:val="21"/>
                 <w:szCs w:val="21"/>
                 <w:lang w:val="en-US" w:eastAsia="fr-FR"/>
@@ -4138,7 +3768,7 @@
             <w:r>
               <w:rPr>
                 <w:rFonts w:ascii="Consolas" w:eastAsia="Times New Roman" w:hAnsi="Consolas" w:cs="Times New Roman"/>
-                <w:color w:val="000000"/>
+                <w:color w:val="00B0F0"/>
                 <w:sz w:val="21"/>
                 <w:szCs w:val="21"/>
                 <w:lang w:val="en-US" w:eastAsia="fr-FR"/>
@@ -4155,42 +3785,30 @@
               </w:rPr>
               <w:t xml:space="preserve"> </w:t>
             </w:r>
-            <w:proofErr w:type="gramStart"/>
-            <w:r>
-              <w:rPr>
-                <w:rFonts w:ascii="Consolas" w:eastAsia="Times New Roman" w:hAnsi="Consolas" w:cs="Times New Roman"/>
-                <w:color w:val="795E26"/>
-                <w:sz w:val="21"/>
-                <w:szCs w:val="21"/>
-                <w:lang w:val="en-US" w:eastAsia="fr-FR"/>
-              </w:rPr>
-              <w:t>count</w:t>
-            </w:r>
-            <w:r>
-              <w:rPr>
-                <w:rFonts w:ascii="Consolas" w:eastAsia="Times New Roman" w:hAnsi="Consolas" w:cs="Times New Roman"/>
-                <w:color w:val="000000"/>
-                <w:sz w:val="21"/>
-                <w:szCs w:val="21"/>
-                <w:lang w:val="en-US" w:eastAsia="fr-FR"/>
-              </w:rPr>
-              <w:t>(</w:t>
-            </w:r>
-            <w:proofErr w:type="gramEnd"/>
-            <w:r>
-              <w:rPr>
-                <w:rFonts w:ascii="Consolas" w:eastAsia="Times New Roman" w:hAnsi="Consolas" w:cs="Times New Roman"/>
-                <w:color w:val="000000"/>
-                <w:sz w:val="21"/>
-                <w:szCs w:val="21"/>
-                <w:lang w:val="en-US" w:eastAsia="fr-FR"/>
-              </w:rPr>
-              <w:t xml:space="preserve">*) </w:t>
-            </w:r>
-            <w:r>
-              <w:rPr>
-                <w:rFonts w:ascii="Consolas" w:eastAsia="Times New Roman" w:hAnsi="Consolas" w:cs="Times New Roman"/>
-                <w:color w:val="000000"/>
+            <w:r>
+              <w:rPr>
+                <w:rFonts w:ascii="Consolas" w:eastAsia="Times New Roman" w:hAnsi="Consolas" w:cs="Times New Roman"/>
+                <w:color w:val="806000" w:themeColor="accent4" w:themeShade="80"/>
+                <w:sz w:val="21"/>
+                <w:szCs w:val="21"/>
+                <w:lang w:val="en-US" w:eastAsia="fr-FR"/>
+              </w:rPr>
+              <w:t>COUNT</w:t>
+            </w:r>
+            <w:r>
+              <w:rPr>
+                <w:rFonts w:ascii="Consolas" w:eastAsia="Times New Roman" w:hAnsi="Consolas" w:cs="Times New Roman"/>
+                <w:color w:val="000000"/>
+                <w:sz w:val="21"/>
+                <w:szCs w:val="21"/>
+                <w:lang w:val="en-US" w:eastAsia="fr-FR"/>
+              </w:rPr>
+              <w:t xml:space="preserve">(*) </w:t>
+            </w:r>
+            <w:r>
+              <w:rPr>
+                <w:rFonts w:ascii="Consolas" w:eastAsia="Times New Roman" w:hAnsi="Consolas" w:cs="Times New Roman"/>
+                <w:color w:val="00B0F0"/>
                 <w:sz w:val="21"/>
                 <w:szCs w:val="21"/>
                 <w:lang w:val="en-US" w:eastAsia="fr-FR"/>
@@ -4243,7 +3861,7 @@
             <w:r>
               <w:rPr>
                 <w:rFonts w:ascii="Consolas" w:eastAsia="Times New Roman" w:hAnsi="Consolas" w:cs="Times New Roman"/>
-                <w:color w:val="000000"/>
+                <w:color w:val="00B0F0"/>
                 <w:sz w:val="21"/>
                 <w:szCs w:val="21"/>
                 <w:lang w:val="en-US" w:eastAsia="fr-FR"/>
@@ -4263,7 +3881,7 @@
             <w:r>
               <w:rPr>
                 <w:rFonts w:ascii="Consolas" w:eastAsia="Times New Roman" w:hAnsi="Consolas" w:cs="Times New Roman"/>
-                <w:color w:val="000000"/>
+                <w:color w:val="00B0F0"/>
                 <w:sz w:val="21"/>
                 <w:szCs w:val="21"/>
                 <w:lang w:val="en-US" w:eastAsia="fr-FR"/>
@@ -4306,7 +3924,7 @@
             <w:r>
               <w:rPr>
                 <w:rFonts w:ascii="Consolas" w:eastAsia="Times New Roman" w:hAnsi="Consolas" w:cs="Times New Roman"/>
-                <w:color w:val="000000"/>
+                <w:color w:val="00B0F0"/>
                 <w:sz w:val="21"/>
                 <w:szCs w:val="21"/>
                 <w:lang w:val="en-US" w:eastAsia="fr-FR"/>
@@ -4341,22 +3959,8 @@
                 <w:szCs w:val="21"/>
                 <w:lang w:val="en-US" w:eastAsia="fr-FR"/>
               </w:rPr>
-              <w:t xml:space="preserve"> </w:t>
-            </w:r>
-            <w:proofErr w:type="spellStart"/>
-            <w:proofErr w:type="gramStart"/>
-            <w:r>
-              <w:rPr>
-                <w:rFonts w:ascii="Consolas" w:eastAsia="Times New Roman" w:hAnsi="Consolas" w:cs="Times New Roman"/>
-                <w:color w:val="000000"/>
-                <w:sz w:val="21"/>
-                <w:szCs w:val="21"/>
-                <w:lang w:val="en-US" w:eastAsia="fr-FR"/>
-              </w:rPr>
-              <w:t>n.eleve</w:t>
-            </w:r>
-            <w:proofErr w:type="spellEnd"/>
-            <w:proofErr w:type="gramEnd"/>
+              <w:t xml:space="preserve"> n.eleve</w:t>
+            </w:r>
           </w:p>
           <w:p>
             <w:pPr>
@@ -4383,7 +3987,7 @@
             <w:r>
               <w:rPr>
                 <w:rFonts w:ascii="Consolas" w:eastAsia="Times New Roman" w:hAnsi="Consolas" w:cs="Times New Roman"/>
-                <w:color w:val="000000"/>
+                <w:color w:val="00B0F0"/>
                 <w:sz w:val="21"/>
                 <w:szCs w:val="21"/>
                 <w:lang w:val="en-US" w:eastAsia="fr-FR"/>
@@ -4466,7 +4070,7 @@
             <w:r>
               <w:rPr>
                 <w:rFonts w:ascii="Consolas" w:eastAsia="Times New Roman" w:hAnsi="Consolas" w:cs="Times New Roman"/>
-                <w:color w:val="000000"/>
+                <w:color w:val="00B0F0"/>
                 <w:sz w:val="21"/>
                 <w:szCs w:val="21"/>
                 <w:lang w:val="en-US" w:eastAsia="fr-FR"/>
@@ -4483,11 +4087,10 @@
               </w:rPr>
               <w:t xml:space="preserve"> </w:t>
             </w:r>
-            <w:proofErr w:type="gramStart"/>
-            <w:r>
-              <w:rPr>
-                <w:rFonts w:ascii="Consolas" w:eastAsia="Times New Roman" w:hAnsi="Consolas" w:cs="Times New Roman"/>
-                <w:color w:val="000000"/>
+            <w:r>
+              <w:rPr>
+                <w:rFonts w:ascii="Consolas" w:eastAsia="Times New Roman" w:hAnsi="Consolas" w:cs="Times New Roman"/>
+                <w:color w:val="806000" w:themeColor="accent4" w:themeShade="80"/>
                 <w:sz w:val="21"/>
                 <w:szCs w:val="21"/>
                 <w:lang w:val="en-US" w:eastAsia="fr-FR"/>
@@ -4502,43 +4105,32 @@
                 <w:szCs w:val="21"/>
                 <w:lang w:val="en-US" w:eastAsia="fr-FR"/>
               </w:rPr>
+              <w:t>(*)/</w:t>
+            </w:r>
+            <w:r>
+              <w:rPr>
+                <w:rFonts w:ascii="Consolas" w:eastAsia="Times New Roman" w:hAnsi="Consolas" w:cs="Times New Roman"/>
+                <w:color w:val="806000" w:themeColor="accent4" w:themeShade="80"/>
+                <w:sz w:val="21"/>
+                <w:szCs w:val="21"/>
+                <w:lang w:val="en-US" w:eastAsia="fr-FR"/>
+              </w:rPr>
+              <w:t>COUNT</w:t>
+            </w:r>
+            <w:r>
+              <w:rPr>
+                <w:rFonts w:ascii="Consolas" w:eastAsia="Times New Roman" w:hAnsi="Consolas" w:cs="Times New Roman"/>
+                <w:color w:val="000000"/>
+                <w:sz w:val="21"/>
+                <w:szCs w:val="21"/>
+                <w:lang w:val="en-US" w:eastAsia="fr-FR"/>
+              </w:rPr>
               <w:t>(</w:t>
             </w:r>
-            <w:proofErr w:type="gramEnd"/>
-            <w:r>
-              <w:rPr>
-                <w:rFonts w:ascii="Consolas" w:eastAsia="Times New Roman" w:hAnsi="Consolas" w:cs="Times New Roman"/>
-                <w:color w:val="000000"/>
-                <w:sz w:val="21"/>
-                <w:szCs w:val="21"/>
-                <w:lang w:val="en-US" w:eastAsia="fr-FR"/>
-              </w:rPr>
-              <w:t>*)/</w:t>
-            </w:r>
-            <w:r>
-              <w:rPr>
-                <w:rFonts w:ascii="Consolas" w:eastAsia="Times New Roman" w:hAnsi="Consolas" w:cs="Times New Roman"/>
-                <w:color w:val="000000"/>
-                <w:sz w:val="21"/>
-                <w:szCs w:val="21"/>
-                <w:lang w:val="en-US" w:eastAsia="fr-FR"/>
-              </w:rPr>
-              <w:t>COUNT</w:t>
-            </w:r>
-            <w:r>
-              <w:rPr>
-                <w:rFonts w:ascii="Consolas" w:eastAsia="Times New Roman" w:hAnsi="Consolas" w:cs="Times New Roman"/>
-                <w:color w:val="000000"/>
-                <w:sz w:val="21"/>
-                <w:szCs w:val="21"/>
-                <w:lang w:val="en-US" w:eastAsia="fr-FR"/>
-              </w:rPr>
-              <w:t>(</w:t>
-            </w:r>
-            <w:r>
-              <w:rPr>
-                <w:rFonts w:ascii="Consolas" w:eastAsia="Times New Roman" w:hAnsi="Consolas" w:cs="Times New Roman"/>
-                <w:color w:val="000000"/>
+            <w:r>
+              <w:rPr>
+                <w:rFonts w:ascii="Consolas" w:eastAsia="Times New Roman" w:hAnsi="Consolas" w:cs="Times New Roman"/>
+                <w:color w:val="00B0F0"/>
                 <w:sz w:val="21"/>
                 <w:szCs w:val="21"/>
                 <w:lang w:val="en-US" w:eastAsia="fr-FR"/>
@@ -4553,44 +4145,22 @@
                 <w:szCs w:val="21"/>
                 <w:lang w:val="en-US" w:eastAsia="fr-FR"/>
               </w:rPr>
+              <w:t xml:space="preserve"> eleve)</w:t>
+            </w:r>
+            <w:r>
+              <w:rPr>
+                <w:rFonts w:ascii="Consolas" w:eastAsia="Times New Roman" w:hAnsi="Consolas" w:cs="Times New Roman"/>
+                <w:color w:val="000000"/>
+                <w:sz w:val="21"/>
+                <w:szCs w:val="21"/>
+                <w:lang w:val="en-US" w:eastAsia="fr-FR"/>
+              </w:rPr>
               <w:t xml:space="preserve"> </w:t>
             </w:r>
-            <w:proofErr w:type="spellStart"/>
-            <w:r>
-              <w:rPr>
-                <w:rFonts w:ascii="Consolas" w:eastAsia="Times New Roman" w:hAnsi="Consolas" w:cs="Times New Roman"/>
-                <w:color w:val="000000"/>
-                <w:sz w:val="21"/>
-                <w:szCs w:val="21"/>
-                <w:lang w:val="en-US" w:eastAsia="fr-FR"/>
-              </w:rPr>
-              <w:t>eleve</w:t>
-            </w:r>
-            <w:proofErr w:type="spellEnd"/>
-            <w:r>
-              <w:rPr>
-                <w:rFonts w:ascii="Consolas" w:eastAsia="Times New Roman" w:hAnsi="Consolas" w:cs="Times New Roman"/>
-                <w:color w:val="000000"/>
-                <w:sz w:val="21"/>
-                <w:szCs w:val="21"/>
-                <w:lang w:val="en-US" w:eastAsia="fr-FR"/>
-              </w:rPr>
-              <w:t>)</w:t>
-            </w:r>
-            <w:r>
-              <w:rPr>
-                <w:rFonts w:ascii="Consolas" w:eastAsia="Times New Roman" w:hAnsi="Consolas" w:cs="Times New Roman"/>
-                <w:color w:val="000000"/>
-                <w:sz w:val="21"/>
-                <w:szCs w:val="21"/>
-                <w:lang w:val="en-US" w:eastAsia="fr-FR"/>
-              </w:rPr>
-              <w:t xml:space="preserve"> </w:t>
-            </w:r>
-            <w:r>
-              <w:rPr>
-                <w:rFonts w:ascii="Consolas" w:eastAsia="Times New Roman" w:hAnsi="Consolas" w:cs="Times New Roman"/>
-                <w:color w:val="000000"/>
+            <w:r>
+              <w:rPr>
+                <w:rFonts w:ascii="Consolas" w:eastAsia="Times New Roman" w:hAnsi="Consolas" w:cs="Times New Roman"/>
+                <w:color w:val="00B0F0"/>
                 <w:sz w:val="21"/>
                 <w:szCs w:val="21"/>
                 <w:lang w:val="en-US" w:eastAsia="fr-FR"/>
@@ -4605,20 +4175,8 @@
                 <w:szCs w:val="21"/>
                 <w:lang w:val="en-US" w:eastAsia="fr-FR"/>
               </w:rPr>
-              <w:t xml:space="preserve"> </w:t>
-            </w:r>
-            <w:proofErr w:type="spellStart"/>
-            <w:r>
-              <w:rPr>
-                <w:rFonts w:ascii="Consolas" w:eastAsia="Times New Roman" w:hAnsi="Consolas" w:cs="Times New Roman"/>
-                <w:color w:val="000000"/>
-                <w:sz w:val="21"/>
-                <w:szCs w:val="21"/>
-                <w:lang w:val="en-US" w:eastAsia="fr-FR"/>
-              </w:rPr>
-              <w:t>moyenne</w:t>
-            </w:r>
-            <w:proofErr w:type="spellEnd"/>
+              <w:t xml:space="preserve"> moyenne</w:t>
+            </w:r>
           </w:p>
           <w:p>
             <w:pPr>
@@ -4635,7 +4193,7 @@
             <w:r>
               <w:rPr>
                 <w:rFonts w:ascii="Consolas" w:eastAsia="Times New Roman" w:hAnsi="Consolas" w:cs="Times New Roman"/>
-                <w:color w:val="000000"/>
+                <w:color w:val="00B0F0"/>
                 <w:sz w:val="21"/>
                 <w:szCs w:val="21"/>
                 <w:lang w:eastAsia="fr-FR"/>
@@ -4650,9 +4208,8 @@
                 <w:szCs w:val="21"/>
                 <w:lang w:eastAsia="fr-FR"/>
               </w:rPr>
-              <w:t xml:space="preserve"> </w:t>
-            </w:r>
-            <w:proofErr w:type="gramStart"/>
+              <w:t xml:space="preserve"> notation</w:t>
+            </w:r>
             <w:r>
               <w:rPr>
                 <w:rFonts w:ascii="Consolas" w:eastAsia="Times New Roman" w:hAnsi="Consolas" w:cs="Times New Roman"/>
@@ -4661,19 +4218,8 @@
                 <w:szCs w:val="21"/>
                 <w:lang w:eastAsia="fr-FR"/>
               </w:rPr>
-              <w:t>notation</w:t>
-            </w:r>
-            <w:r>
-              <w:rPr>
-                <w:rFonts w:ascii="Consolas" w:eastAsia="Times New Roman" w:hAnsi="Consolas" w:cs="Times New Roman"/>
-                <w:color w:val="000000"/>
-                <w:sz w:val="21"/>
-                <w:szCs w:val="21"/>
-                <w:lang w:eastAsia="fr-FR"/>
-              </w:rPr>
               <w:t>;</w:t>
             </w:r>
-            <w:proofErr w:type="gramEnd"/>
           </w:p>
         </w:tc>
       </w:tr>
@@ -4725,11 +4271,9 @@
                   <w:pPr>
                     <w:jc w:val="center"/>
                   </w:pPr>
-                  <w:proofErr w:type="gramStart"/>
                   <w:r>
                     <w:t>moyenne</w:t>
                   </w:r>
-                  <w:proofErr w:type="gramEnd"/>
                 </w:p>
               </w:tc>
             </w:tr>
@@ -4790,13 +4334,14 @@
         <w:t>Trouvez maintenant l’élève ayant le plus de note</w:t>
       </w:r>
       <w:r>
-        <w:t xml:space="preserve"> de toute la base de </w:t>
-      </w:r>
-      <w:proofErr w:type="gramStart"/>
-      <w:r>
-        <w:t>donnée</w:t>
-      </w:r>
-      <w:proofErr w:type="gramEnd"/>
+        <w:t>s</w:t>
+      </w:r>
+      <w:r>
+        <w:t xml:space="preserve"> de toute la base de donnée</w:t>
+      </w:r>
+      <w:r>
+        <w:t>s</w:t>
+      </w:r>
       <w:r>
         <w:t>.</w:t>
       </w:r>
@@ -4851,6 +4396,9 @@
       </w:r>
       <w:r>
         <w:t xml:space="preserve"> les autres</w:t>
+      </w:r>
+      <w:r>
+        <w:t>.</w:t>
       </w:r>
     </w:p>
     <w:tbl>
@@ -4998,29 +4546,7 @@
                 <w:szCs w:val="21"/>
                 <w:lang w:val="en-US" w:eastAsia="fr-FR"/>
               </w:rPr>
-              <w:t xml:space="preserve"> </w:t>
-            </w:r>
-            <w:proofErr w:type="spellStart"/>
-            <w:r>
-              <w:rPr>
-                <w:rFonts w:ascii="Consolas" w:eastAsia="Times New Roman" w:hAnsi="Consolas" w:cs="Times New Roman"/>
-                <w:color w:val="000000"/>
-                <w:sz w:val="21"/>
-                <w:szCs w:val="21"/>
-                <w:lang w:val="en-US" w:eastAsia="fr-FR"/>
-              </w:rPr>
-              <w:t>eleve</w:t>
-            </w:r>
-            <w:proofErr w:type="spellEnd"/>
-            <w:r>
-              <w:rPr>
-                <w:rFonts w:ascii="Consolas" w:eastAsia="Times New Roman" w:hAnsi="Consolas" w:cs="Times New Roman"/>
-                <w:color w:val="000000"/>
-                <w:sz w:val="21"/>
-                <w:szCs w:val="21"/>
-                <w:lang w:val="en-US" w:eastAsia="fr-FR"/>
-              </w:rPr>
-              <w:t xml:space="preserve"> </w:t>
+              <w:t xml:space="preserve"> eleve </w:t>
             </w:r>
             <w:r>
               <w:rPr>
@@ -5204,7 +4730,7 @@
             <w:r>
               <w:rPr>
                 <w:rFonts w:ascii="Consolas" w:eastAsia="Times New Roman" w:hAnsi="Consolas" w:cs="Times New Roman"/>
-                <w:color w:val="000000"/>
+                <w:color w:val="806000" w:themeColor="accent4" w:themeShade="80"/>
                 <w:sz w:val="21"/>
                 <w:szCs w:val="21"/>
                 <w:lang w:val="en-US" w:eastAsia="fr-FR"/>
@@ -5214,18 +4740,17 @@
             <w:r>
               <w:rPr>
                 <w:rFonts w:ascii="Consolas" w:eastAsia="Times New Roman" w:hAnsi="Consolas" w:cs="Times New Roman"/>
-                <w:color w:val="000000"/>
+                <w:color w:val="806000" w:themeColor="accent4" w:themeShade="80"/>
                 <w:sz w:val="21"/>
                 <w:szCs w:val="21"/>
                 <w:lang w:val="en-US" w:eastAsia="fr-FR"/>
               </w:rPr>
               <w:t xml:space="preserve"> </w:t>
             </w:r>
-            <w:proofErr w:type="gramStart"/>
-            <w:r>
-              <w:rPr>
-                <w:rFonts w:ascii="Consolas" w:eastAsia="Times New Roman" w:hAnsi="Consolas" w:cs="Times New Roman"/>
-                <w:color w:val="000000"/>
+            <w:r>
+              <w:rPr>
+                <w:rFonts w:ascii="Consolas" w:eastAsia="Times New Roman" w:hAnsi="Consolas" w:cs="Times New Roman"/>
+                <w:color w:val="806000" w:themeColor="accent4" w:themeShade="80"/>
                 <w:sz w:val="21"/>
                 <w:szCs w:val="21"/>
                 <w:lang w:val="en-US" w:eastAsia="fr-FR"/>
@@ -5240,18 +4765,27 @@
                 <w:szCs w:val="21"/>
                 <w:lang w:val="en-US" w:eastAsia="fr-FR"/>
               </w:rPr>
+              <w:t>(*)&gt;=</w:t>
+            </w:r>
+            <w:r>
+              <w:rPr>
+                <w:rFonts w:ascii="Consolas" w:eastAsia="Times New Roman" w:hAnsi="Consolas" w:cs="Times New Roman"/>
+                <w:color w:val="806000" w:themeColor="accent4" w:themeShade="80"/>
+                <w:sz w:val="21"/>
+                <w:szCs w:val="21"/>
+                <w:lang w:val="en-US" w:eastAsia="fr-FR"/>
+              </w:rPr>
+              <w:t>ALL</w:t>
+            </w:r>
+            <w:r>
+              <w:rPr>
+                <w:rFonts w:ascii="Consolas" w:eastAsia="Times New Roman" w:hAnsi="Consolas" w:cs="Times New Roman"/>
+                <w:color w:val="000000"/>
+                <w:sz w:val="21"/>
+                <w:szCs w:val="21"/>
+                <w:lang w:val="en-US" w:eastAsia="fr-FR"/>
+              </w:rPr>
               <w:t>(</w:t>
-            </w:r>
-            <w:proofErr w:type="gramEnd"/>
-            <w:r>
-              <w:rPr>
-                <w:rFonts w:ascii="Consolas" w:eastAsia="Times New Roman" w:hAnsi="Consolas" w:cs="Times New Roman"/>
-                <w:color w:val="000000"/>
-                <w:sz w:val="21"/>
-                <w:szCs w:val="21"/>
-                <w:lang w:val="en-US" w:eastAsia="fr-FR"/>
-              </w:rPr>
-              <w:t>*)&gt;=ALL(</w:t>
             </w:r>
           </w:p>
           <w:p>
@@ -5279,7 +4813,7 @@
             <w:r>
               <w:rPr>
                 <w:rFonts w:ascii="Consolas" w:eastAsia="Times New Roman" w:hAnsi="Consolas" w:cs="Times New Roman"/>
-                <w:color w:val="000000"/>
+                <w:color w:val="00B0F0"/>
                 <w:sz w:val="21"/>
                 <w:szCs w:val="21"/>
                 <w:lang w:val="en-US" w:eastAsia="fr-FR"/>
@@ -5296,11 +4830,10 @@
               </w:rPr>
               <w:t xml:space="preserve"> </w:t>
             </w:r>
-            <w:proofErr w:type="gramStart"/>
-            <w:r>
-              <w:rPr>
-                <w:rFonts w:ascii="Consolas" w:eastAsia="Times New Roman" w:hAnsi="Consolas" w:cs="Times New Roman"/>
-                <w:color w:val="000000"/>
+            <w:r>
+              <w:rPr>
+                <w:rFonts w:ascii="Consolas" w:eastAsia="Times New Roman" w:hAnsi="Consolas" w:cs="Times New Roman"/>
+                <w:color w:val="806000" w:themeColor="accent4" w:themeShade="80"/>
                 <w:sz w:val="21"/>
                 <w:szCs w:val="21"/>
                 <w:lang w:val="en-US" w:eastAsia="fr-FR"/>
@@ -5315,18 +4848,7 @@
                 <w:szCs w:val="21"/>
                 <w:lang w:val="en-US" w:eastAsia="fr-FR"/>
               </w:rPr>
-              <w:t>(</w:t>
-            </w:r>
-            <w:proofErr w:type="gramEnd"/>
-            <w:r>
-              <w:rPr>
-                <w:rFonts w:ascii="Consolas" w:eastAsia="Times New Roman" w:hAnsi="Consolas" w:cs="Times New Roman"/>
-                <w:color w:val="000000"/>
-                <w:sz w:val="21"/>
-                <w:szCs w:val="21"/>
-                <w:lang w:val="en-US" w:eastAsia="fr-FR"/>
-              </w:rPr>
-              <w:t>*)</w:t>
+              <w:t>(*)</w:t>
             </w:r>
           </w:p>
           <w:p>
@@ -5354,7 +4876,7 @@
             <w:r>
               <w:rPr>
                 <w:rFonts w:ascii="Consolas" w:eastAsia="Times New Roman" w:hAnsi="Consolas" w:cs="Times New Roman"/>
-                <w:color w:val="000000"/>
+                <w:color w:val="00B0F0"/>
                 <w:sz w:val="21"/>
                 <w:szCs w:val="21"/>
                 <w:lang w:val="en-US" w:eastAsia="fr-FR"/>
@@ -5397,7 +4919,7 @@
             <w:r>
               <w:rPr>
                 <w:rFonts w:ascii="Consolas" w:eastAsia="Times New Roman" w:hAnsi="Consolas" w:cs="Times New Roman"/>
-                <w:color w:val="000000"/>
+                <w:color w:val="00B0F0"/>
                 <w:sz w:val="21"/>
                 <w:szCs w:val="21"/>
                 <w:lang w:val="en-US" w:eastAsia="fr-FR"/>
@@ -5432,20 +4954,8 @@
                 <w:szCs w:val="21"/>
                 <w:lang w:val="en-US" w:eastAsia="fr-FR"/>
               </w:rPr>
-              <w:t xml:space="preserve"> n</w:t>
-            </w:r>
-            <w:proofErr w:type="gramStart"/>
-            <w:r>
-              <w:rPr>
-                <w:rFonts w:ascii="Consolas" w:eastAsia="Times New Roman" w:hAnsi="Consolas" w:cs="Times New Roman"/>
-                <w:color w:val="000000"/>
-                <w:sz w:val="21"/>
-                <w:szCs w:val="21"/>
-                <w:lang w:val="en-US" w:eastAsia="fr-FR"/>
-              </w:rPr>
-              <w:t>2.eleve</w:t>
-            </w:r>
-            <w:proofErr w:type="gramEnd"/>
+              <w:t xml:space="preserve"> n2.eleve</w:t>
+            </w:r>
           </w:p>
           <w:p>
             <w:pPr>
@@ -5593,7 +5103,7 @@
                 <w:szCs w:val="24"/>
                 <w:lang w:eastAsia="fr-FR"/>
               </w:rPr>
-              <w:t xml:space="preserve">supérieur ou égal </w:t>
+              <w:t>supérieur</w:t>
             </w:r>
             <w:r>
               <w:rPr>
@@ -5602,7 +5112,70 @@
                 <w:szCs w:val="24"/>
                 <w:lang w:eastAsia="fr-FR"/>
               </w:rPr>
-              <w:t>à chaque nombre de note par élève</w:t>
+              <w:t>es</w:t>
+            </w:r>
+            <w:r>
+              <w:rPr>
+                <w:rFonts w:eastAsia="Times New Roman" w:cstheme="minorHAnsi"/>
+                <w:sz w:val="24"/>
+                <w:szCs w:val="24"/>
+                <w:lang w:eastAsia="fr-FR"/>
+              </w:rPr>
+              <w:t xml:space="preserve"> ou égal</w:t>
+            </w:r>
+            <w:r>
+              <w:rPr>
+                <w:rFonts w:eastAsia="Times New Roman" w:cstheme="minorHAnsi"/>
+                <w:sz w:val="24"/>
+                <w:szCs w:val="24"/>
+                <w:lang w:eastAsia="fr-FR"/>
+              </w:rPr>
+              <w:t>es</w:t>
+            </w:r>
+            <w:r>
+              <w:rPr>
+                <w:rFonts w:eastAsia="Times New Roman" w:cstheme="minorHAnsi"/>
+                <w:sz w:val="24"/>
+                <w:szCs w:val="24"/>
+                <w:lang w:eastAsia="fr-FR"/>
+              </w:rPr>
+              <w:t xml:space="preserve"> </w:t>
+            </w:r>
+            <w:r>
+              <w:rPr>
+                <w:rFonts w:eastAsia="Times New Roman" w:cstheme="minorHAnsi"/>
+                <w:sz w:val="24"/>
+                <w:szCs w:val="24"/>
+                <w:lang w:eastAsia="fr-FR"/>
+              </w:rPr>
+              <w:t>à chaque nombre de note</w:t>
+            </w:r>
+            <w:r>
+              <w:rPr>
+                <w:rFonts w:eastAsia="Times New Roman" w:cstheme="minorHAnsi"/>
+                <w:sz w:val="24"/>
+                <w:szCs w:val="24"/>
+                <w:lang w:eastAsia="fr-FR"/>
+              </w:rPr>
+              <w:t>s</w:t>
+            </w:r>
+            <w:r>
+              <w:rPr>
+                <w:rFonts w:eastAsia="Times New Roman" w:cstheme="minorHAnsi"/>
+                <w:sz w:val="24"/>
+                <w:szCs w:val="24"/>
+                <w:lang w:eastAsia="fr-FR"/>
+              </w:rPr>
+              <w:t xml:space="preserve"> par élève</w:t>
+            </w:r>
+            <w:r>
+              <w:rPr>
+                <w:rFonts w:eastAsia="Times New Roman" w:cstheme="minorHAnsi"/>
+                <w:sz w:val="24"/>
+                <w:szCs w:val="24"/>
+                <w:lang w:eastAsia="fr-FR"/>
+              </w:rPr>
+              <w:t>.</w:t>
             </w:r>
           </w:p>
         </w:tc>
@@ -5653,7 +5226,7 @@
             <w:r>
               <w:rPr>
                 <w:rFonts w:ascii="Consolas" w:eastAsia="Times New Roman" w:hAnsi="Consolas" w:cs="Times New Roman"/>
-                <w:color w:val="0000FF"/>
+                <w:color w:val="00A7FF"/>
                 <w:sz w:val="21"/>
                 <w:szCs w:val="21"/>
                 <w:lang w:val="pt-PT" w:eastAsia="fr-FR"/>
@@ -5756,7 +5329,7 @@
             <w:r>
               <w:rPr>
                 <w:rFonts w:ascii="Consolas" w:eastAsia="Times New Roman" w:hAnsi="Consolas" w:cs="Times New Roman"/>
-                <w:color w:val="000000"/>
+                <w:color w:val="00A7FF"/>
                 <w:sz w:val="21"/>
                 <w:szCs w:val="21"/>
                 <w:lang w:val="en-US" w:eastAsia="fr-FR"/>
@@ -5771,20 +5344,8 @@
                 <w:szCs w:val="21"/>
                 <w:lang w:val="en-US" w:eastAsia="fr-FR"/>
               </w:rPr>
-              <w:t xml:space="preserve"> </w:t>
-            </w:r>
-            <w:proofErr w:type="spellStart"/>
-            <w:r>
-              <w:rPr>
-                <w:rFonts w:ascii="Consolas" w:eastAsia="Times New Roman" w:hAnsi="Consolas" w:cs="Times New Roman"/>
-                <w:color w:val="000000"/>
-                <w:sz w:val="21"/>
-                <w:szCs w:val="21"/>
-                <w:lang w:val="en-US" w:eastAsia="fr-FR"/>
-              </w:rPr>
-              <w:t>eleve</w:t>
-            </w:r>
-            <w:proofErr w:type="spellEnd"/>
+              <w:t xml:space="preserve"> eleve</w:t>
+            </w:r>
           </w:p>
           <w:p>
             <w:pPr>
@@ -5792,24 +5353,22 @@
               <w:spacing w:line="285" w:lineRule="atLeast"/>
               <w:rPr>
                 <w:rFonts w:ascii="Consolas" w:eastAsia="Times New Roman" w:hAnsi="Consolas" w:cs="Times New Roman"/>
-                <w:color w:val="000000"/>
-                <w:sz w:val="21"/>
-                <w:szCs w:val="21"/>
-                <w:lang w:val="en-US" w:eastAsia="fr-FR"/>
-              </w:rPr>
-            </w:pPr>
-            <w:proofErr w:type="gramStart"/>
-            <w:r>
-              <w:rPr>
-                <w:rFonts w:ascii="Consolas" w:eastAsia="Times New Roman" w:hAnsi="Consolas" w:cs="Times New Roman"/>
-                <w:color w:val="000000"/>
+                <w:color w:val="00A7FF"/>
+                <w:sz w:val="21"/>
+                <w:szCs w:val="21"/>
+                <w:lang w:val="en-US" w:eastAsia="fr-FR"/>
+              </w:rPr>
+            </w:pPr>
+            <w:r>
+              <w:rPr>
+                <w:rFonts w:ascii="Consolas" w:eastAsia="Times New Roman" w:hAnsi="Consolas" w:cs="Times New Roman"/>
+                <w:color w:val="00A7FF"/>
                 <w:sz w:val="21"/>
                 <w:szCs w:val="21"/>
                 <w:lang w:val="en-US" w:eastAsia="fr-FR"/>
               </w:rPr>
               <w:t>WHERE</w:t>
             </w:r>
-            <w:proofErr w:type="gramEnd"/>
           </w:p>
           <w:p>
             <w:pPr>
@@ -5836,7 +5395,7 @@
             <w:r>
               <w:rPr>
                 <w:rFonts w:ascii="Consolas" w:eastAsia="Times New Roman" w:hAnsi="Consolas" w:cs="Times New Roman"/>
-                <w:color w:val="000000"/>
+                <w:color w:val="00A7FF"/>
                 <w:sz w:val="21"/>
                 <w:szCs w:val="21"/>
                 <w:lang w:val="en-US" w:eastAsia="fr-FR"/>
@@ -5853,11 +5412,10 @@
               </w:rPr>
               <w:t xml:space="preserve"> </w:t>
             </w:r>
-            <w:proofErr w:type="gramStart"/>
-            <w:r>
-              <w:rPr>
-                <w:rFonts w:ascii="Consolas" w:eastAsia="Times New Roman" w:hAnsi="Consolas" w:cs="Times New Roman"/>
-                <w:color w:val="000000"/>
+            <w:r>
+              <w:rPr>
+                <w:rFonts w:ascii="Consolas" w:eastAsia="Times New Roman" w:hAnsi="Consolas" w:cs="Times New Roman"/>
+                <w:color w:val="806000" w:themeColor="accent4" w:themeShade="80"/>
                 <w:sz w:val="21"/>
                 <w:szCs w:val="21"/>
                 <w:lang w:val="en-US" w:eastAsia="fr-FR"/>
@@ -5872,18 +5430,7 @@
                 <w:szCs w:val="21"/>
                 <w:lang w:val="en-US" w:eastAsia="fr-FR"/>
               </w:rPr>
-              <w:t>(</w:t>
-            </w:r>
-            <w:proofErr w:type="gramEnd"/>
-            <w:r>
-              <w:rPr>
-                <w:rFonts w:ascii="Consolas" w:eastAsia="Times New Roman" w:hAnsi="Consolas" w:cs="Times New Roman"/>
-                <w:color w:val="000000"/>
-                <w:sz w:val="21"/>
-                <w:szCs w:val="21"/>
-                <w:lang w:val="en-US" w:eastAsia="fr-FR"/>
-              </w:rPr>
-              <w:t>*)</w:t>
+              <w:t>(*)</w:t>
             </w:r>
           </w:p>
           <w:p>
@@ -5911,7 +5458,7 @@
             <w:r>
               <w:rPr>
                 <w:rFonts w:ascii="Consolas" w:eastAsia="Times New Roman" w:hAnsi="Consolas" w:cs="Times New Roman"/>
-                <w:color w:val="000000"/>
+                <w:color w:val="00A7FF"/>
                 <w:sz w:val="21"/>
                 <w:szCs w:val="21"/>
                 <w:lang w:val="en-US" w:eastAsia="fr-FR"/>
@@ -5954,7 +5501,7 @@
             <w:r>
               <w:rPr>
                 <w:rFonts w:ascii="Consolas" w:eastAsia="Times New Roman" w:hAnsi="Consolas" w:cs="Times New Roman"/>
-                <w:color w:val="000000"/>
+                <w:color w:val="00A7FF"/>
                 <w:sz w:val="21"/>
                 <w:szCs w:val="21"/>
                 <w:lang w:val="en-US" w:eastAsia="fr-FR"/>
@@ -5969,44 +5516,8 @@
                 <w:szCs w:val="21"/>
                 <w:lang w:val="en-US" w:eastAsia="fr-FR"/>
               </w:rPr>
-              <w:t xml:space="preserve"> </w:t>
-            </w:r>
-            <w:proofErr w:type="spellStart"/>
-            <w:proofErr w:type="gramStart"/>
-            <w:r>
-              <w:rPr>
-                <w:rFonts w:ascii="Consolas" w:eastAsia="Times New Roman" w:hAnsi="Consolas" w:cs="Times New Roman"/>
-                <w:color w:val="000000"/>
-                <w:sz w:val="21"/>
-                <w:szCs w:val="21"/>
-                <w:lang w:val="en-US" w:eastAsia="fr-FR"/>
-              </w:rPr>
-              <w:t>notation.eleve</w:t>
-            </w:r>
-            <w:proofErr w:type="spellEnd"/>
-            <w:proofErr w:type="gramEnd"/>
-            <w:r>
-              <w:rPr>
-                <w:rFonts w:ascii="Consolas" w:eastAsia="Times New Roman" w:hAnsi="Consolas" w:cs="Times New Roman"/>
-                <w:color w:val="000000"/>
-                <w:sz w:val="21"/>
-                <w:szCs w:val="21"/>
-                <w:lang w:val="en-US" w:eastAsia="fr-FR"/>
-              </w:rPr>
-              <w:t>=</w:t>
-            </w:r>
-            <w:proofErr w:type="spellStart"/>
-            <w:r>
-              <w:rPr>
-                <w:rFonts w:ascii="Consolas" w:eastAsia="Times New Roman" w:hAnsi="Consolas" w:cs="Times New Roman"/>
-                <w:color w:val="000000"/>
-                <w:sz w:val="21"/>
-                <w:szCs w:val="21"/>
-                <w:lang w:val="en-US" w:eastAsia="fr-FR"/>
-              </w:rPr>
-              <w:t>eleve.num_eleve</w:t>
-            </w:r>
-            <w:proofErr w:type="spellEnd"/>
+              <w:t xml:space="preserve"> notation.eleve=eleve.num_eleve</w:t>
+            </w:r>
           </w:p>
           <w:p>
             <w:pPr>
@@ -6056,7 +5567,7 @@
             <w:r>
               <w:rPr>
                 <w:rFonts w:ascii="Consolas" w:eastAsia="Times New Roman" w:hAnsi="Consolas" w:cs="Times New Roman"/>
-                <w:color w:val="000000"/>
+                <w:color w:val="00A7FF"/>
                 <w:sz w:val="21"/>
                 <w:szCs w:val="21"/>
                 <w:lang w:val="en-US" w:eastAsia="fr-FR"/>
@@ -6073,7 +5584,6 @@
               </w:rPr>
               <w:t xml:space="preserve"> </w:t>
             </w:r>
-            <w:proofErr w:type="gramStart"/>
             <w:r>
               <w:rPr>
                 <w:rFonts w:ascii="Consolas" w:eastAsia="Times New Roman" w:hAnsi="Consolas" w:cs="Times New Roman"/>
@@ -6094,16 +5604,25 @@
               </w:rPr>
               <w:t>(</w:t>
             </w:r>
-            <w:proofErr w:type="gramEnd"/>
-            <w:r>
-              <w:rPr>
-                <w:rFonts w:ascii="Consolas" w:eastAsia="Times New Roman" w:hAnsi="Consolas" w:cs="Times New Roman"/>
-                <w:color w:val="000000"/>
-                <w:sz w:val="21"/>
-                <w:szCs w:val="21"/>
-                <w:lang w:val="en-US" w:eastAsia="fr-FR"/>
-              </w:rPr>
-              <w:t>count)FROM</w:t>
+            <w:r>
+              <w:rPr>
+                <w:rFonts w:ascii="Consolas" w:eastAsia="Times New Roman" w:hAnsi="Consolas" w:cs="Times New Roman"/>
+                <w:color w:val="000000"/>
+                <w:sz w:val="21"/>
+                <w:szCs w:val="21"/>
+                <w:lang w:val="en-US" w:eastAsia="fr-FR"/>
+              </w:rPr>
+              <w:t>count)</w:t>
+            </w:r>
+            <w:r>
+              <w:rPr>
+                <w:rFonts w:ascii="Consolas" w:eastAsia="Times New Roman" w:hAnsi="Consolas" w:cs="Times New Roman"/>
+                <w:color w:val="00A7FF"/>
+                <w:sz w:val="21"/>
+                <w:szCs w:val="21"/>
+                <w:lang w:val="en-US" w:eastAsia="fr-FR"/>
+              </w:rPr>
+              <w:t>FROM</w:t>
             </w:r>
             <w:r>
               <w:rPr>
@@ -6141,7 +5660,7 @@
             <w:r>
               <w:rPr>
                 <w:rFonts w:ascii="Consolas" w:eastAsia="Times New Roman" w:hAnsi="Consolas" w:cs="Times New Roman"/>
-                <w:color w:val="000000"/>
+                <w:color w:val="00A7FF"/>
                 <w:sz w:val="21"/>
                 <w:szCs w:val="21"/>
                 <w:lang w:val="en-US" w:eastAsia="fr-FR"/>
@@ -6156,36 +5675,12 @@
                 <w:szCs w:val="21"/>
                 <w:lang w:val="en-US" w:eastAsia="fr-FR"/>
               </w:rPr>
-              <w:t xml:space="preserve"> </w:t>
-            </w:r>
-            <w:proofErr w:type="spellStart"/>
-            <w:proofErr w:type="gramStart"/>
-            <w:r>
-              <w:rPr>
-                <w:rFonts w:ascii="Consolas" w:eastAsia="Times New Roman" w:hAnsi="Consolas" w:cs="Times New Roman"/>
-                <w:color w:val="000000"/>
-                <w:sz w:val="21"/>
-                <w:szCs w:val="21"/>
-                <w:lang w:val="en-US" w:eastAsia="fr-FR"/>
-              </w:rPr>
-              <w:t>notation.eleve</w:t>
-            </w:r>
-            <w:proofErr w:type="spellEnd"/>
-            <w:proofErr w:type="gramEnd"/>
-            <w:r>
-              <w:rPr>
-                <w:rFonts w:ascii="Consolas" w:eastAsia="Times New Roman" w:hAnsi="Consolas" w:cs="Times New Roman"/>
-                <w:color w:val="000000"/>
-                <w:sz w:val="21"/>
-                <w:szCs w:val="21"/>
-                <w:lang w:val="en-US" w:eastAsia="fr-FR"/>
-              </w:rPr>
-              <w:t xml:space="preserve"> </w:t>
-            </w:r>
-            <w:r>
-              <w:rPr>
-                <w:rFonts w:ascii="Consolas" w:eastAsia="Times New Roman" w:hAnsi="Consolas" w:cs="Times New Roman"/>
-                <w:color w:val="000000"/>
+              <w:t xml:space="preserve"> notation.eleve </w:t>
+            </w:r>
+            <w:r>
+              <w:rPr>
+                <w:rFonts w:ascii="Consolas" w:eastAsia="Times New Roman" w:hAnsi="Consolas" w:cs="Times New Roman"/>
+                <w:color w:val="00A7FF"/>
                 <w:sz w:val="21"/>
                 <w:szCs w:val="21"/>
                 <w:lang w:val="en-US" w:eastAsia="fr-FR"/>
@@ -6200,29 +5695,7 @@
                 <w:szCs w:val="21"/>
                 <w:lang w:val="en-US" w:eastAsia="fr-FR"/>
               </w:rPr>
-              <w:t xml:space="preserve"> </w:t>
-            </w:r>
-            <w:proofErr w:type="spellStart"/>
-            <w:r>
-              <w:rPr>
-                <w:rFonts w:ascii="Consolas" w:eastAsia="Times New Roman" w:hAnsi="Consolas" w:cs="Times New Roman"/>
-                <w:color w:val="000000"/>
-                <w:sz w:val="21"/>
-                <w:szCs w:val="21"/>
-                <w:lang w:val="en-US" w:eastAsia="fr-FR"/>
-              </w:rPr>
-              <w:t>el</w:t>
-            </w:r>
-            <w:proofErr w:type="spellEnd"/>
-            <w:r>
-              <w:rPr>
-                <w:rFonts w:ascii="Consolas" w:eastAsia="Times New Roman" w:hAnsi="Consolas" w:cs="Times New Roman"/>
-                <w:color w:val="000000"/>
-                <w:sz w:val="21"/>
-                <w:szCs w:val="21"/>
-                <w:lang w:val="en-US" w:eastAsia="fr-FR"/>
-              </w:rPr>
-              <w:t xml:space="preserve">, </w:t>
+              <w:t xml:space="preserve"> el, </w:t>
             </w:r>
             <w:r>
               <w:rPr>
@@ -6247,7 +5720,7 @@
             <w:r>
               <w:rPr>
                 <w:rFonts w:ascii="Consolas" w:eastAsia="Times New Roman" w:hAnsi="Consolas" w:cs="Times New Roman"/>
-                <w:color w:val="000000"/>
+                <w:color w:val="00A7FF"/>
                 <w:sz w:val="21"/>
                 <w:szCs w:val="21"/>
                 <w:lang w:val="en-US" w:eastAsia="fr-FR"/>
@@ -6300,7 +5773,7 @@
             <w:r>
               <w:rPr>
                 <w:rFonts w:ascii="Consolas" w:eastAsia="Times New Roman" w:hAnsi="Consolas" w:cs="Times New Roman"/>
-                <w:color w:val="000000"/>
+                <w:color w:val="00A7FF"/>
                 <w:sz w:val="21"/>
                 <w:szCs w:val="21"/>
                 <w:lang w:val="en-US" w:eastAsia="fr-FR"/>
@@ -6343,7 +5816,7 @@
             <w:r>
               <w:rPr>
                 <w:rFonts w:ascii="Consolas" w:eastAsia="Times New Roman" w:hAnsi="Consolas" w:cs="Times New Roman"/>
-                <w:color w:val="000000"/>
+                <w:color w:val="00A7FF"/>
                 <w:sz w:val="21"/>
                 <w:szCs w:val="21"/>
                 <w:lang w:val="en-US" w:eastAsia="fr-FR"/>
@@ -6378,22 +5851,8 @@
                 <w:szCs w:val="21"/>
                 <w:lang w:val="en-US" w:eastAsia="fr-FR"/>
               </w:rPr>
-              <w:t xml:space="preserve"> </w:t>
-            </w:r>
-            <w:proofErr w:type="spellStart"/>
-            <w:proofErr w:type="gramStart"/>
-            <w:r>
-              <w:rPr>
-                <w:rFonts w:ascii="Consolas" w:eastAsia="Times New Roman" w:hAnsi="Consolas" w:cs="Times New Roman"/>
-                <w:color w:val="000000"/>
-                <w:sz w:val="21"/>
-                <w:szCs w:val="21"/>
-                <w:lang w:val="en-US" w:eastAsia="fr-FR"/>
-              </w:rPr>
-              <w:t>notation.eleve</w:t>
-            </w:r>
-            <w:proofErr w:type="spellEnd"/>
-            <w:proofErr w:type="gramEnd"/>
+              <w:t xml:space="preserve"> notation.eleve</w:t>
+            </w:r>
           </w:p>
           <w:p>
             <w:pPr>
@@ -6430,7 +5889,7 @@
             <w:r>
               <w:rPr>
                 <w:rFonts w:ascii="Consolas" w:eastAsia="Times New Roman" w:hAnsi="Consolas" w:cs="Times New Roman"/>
-                <w:color w:val="000000"/>
+                <w:color w:val="00A7FF"/>
                 <w:sz w:val="21"/>
                 <w:szCs w:val="21"/>
                 <w:lang w:eastAsia="fr-FR"/>
@@ -6445,20 +5904,8 @@
                 <w:szCs w:val="21"/>
                 <w:lang w:eastAsia="fr-FR"/>
               </w:rPr>
-              <w:t xml:space="preserve"> </w:t>
-            </w:r>
-            <w:proofErr w:type="spellStart"/>
-            <w:r>
-              <w:rPr>
-                <w:rFonts w:ascii="Consolas" w:eastAsia="Times New Roman" w:hAnsi="Consolas" w:cs="Times New Roman"/>
-                <w:color w:val="000000"/>
-                <w:sz w:val="21"/>
-                <w:szCs w:val="21"/>
-                <w:lang w:eastAsia="fr-FR"/>
-              </w:rPr>
-              <w:t>counts</w:t>
-            </w:r>
-            <w:proofErr w:type="spellEnd"/>
+              <w:t xml:space="preserve"> counts</w:t>
+            </w:r>
           </w:p>
           <w:p>
             <w:pPr>
@@ -6577,7 +6024,34 @@
                 <w:szCs w:val="24"/>
                 <w:lang w:eastAsia="fr-FR"/>
               </w:rPr>
-              <w:t>Sélection des élèves ayant leur nombre de notes égal au maximum du nombre de note par élève</w:t>
+              <w:t>Sélection des élèves ayant leur nombre de notes égal au maximum du nombre de note</w:t>
+            </w:r>
+            <w:r>
+              <w:rPr>
+                <w:rFonts w:eastAsia="Times New Roman" w:cstheme="minorHAnsi"/>
+                <w:sz w:val="24"/>
+                <w:szCs w:val="24"/>
+                <w:lang w:eastAsia="fr-FR"/>
+              </w:rPr>
+              <w:t>s</w:t>
+            </w:r>
+            <w:r>
+              <w:rPr>
+                <w:rFonts w:eastAsia="Times New Roman" w:cstheme="minorHAnsi"/>
+                <w:sz w:val="24"/>
+                <w:szCs w:val="24"/>
+                <w:lang w:eastAsia="fr-FR"/>
+              </w:rPr>
+              <w:t xml:space="preserve"> par élève</w:t>
+            </w:r>
+            <w:r>
+              <w:rPr>
+                <w:rFonts w:eastAsia="Times New Roman" w:cstheme="minorHAnsi"/>
+                <w:sz w:val="24"/>
+                <w:szCs w:val="24"/>
+                <w:lang w:eastAsia="fr-FR"/>
+              </w:rPr>
+              <w:t>.</w:t>
             </w:r>
           </w:p>
         </w:tc>
@@ -6616,7 +6090,7 @@
             </w:tblPr>
             <w:tblGrid>
               <w:gridCol w:w="1698"/>
-              <w:gridCol w:w="992"/>
+              <w:gridCol w:w="1140"/>
               <w:gridCol w:w="1418"/>
               <w:gridCol w:w="1008"/>
             </w:tblGrid>
@@ -6638,7 +6112,6 @@
                       <w:lang w:val="en-US" w:eastAsia="fr-FR"/>
                     </w:rPr>
                   </w:pPr>
-                  <w:proofErr w:type="spellStart"/>
                   <w:r>
                     <w:rPr>
                       <w:rFonts w:ascii="Consolas" w:eastAsia="Times New Roman" w:hAnsi="Consolas" w:cs="Times New Roman"/>
@@ -6648,7 +6121,6 @@
                     </w:rPr>
                     <w:t>num_eleve</w:t>
                   </w:r>
-                  <w:proofErr w:type="spellEnd"/>
                 </w:p>
               </w:tc>
               <w:tc>
@@ -6690,7 +6162,6 @@
                       <w:lang w:val="en-US" w:eastAsia="fr-FR"/>
                     </w:rPr>
                   </w:pPr>
-                  <w:proofErr w:type="spellStart"/>
                   <w:r>
                     <w:rPr>
                       <w:rFonts w:ascii="Consolas" w:eastAsia="Times New Roman" w:hAnsi="Consolas" w:cs="Times New Roman"/>
@@ -6700,7 +6171,6 @@
                     </w:rPr>
                     <w:t>prenom</w:t>
                   </w:r>
-                  <w:proofErr w:type="spellEnd"/>
                 </w:p>
               </w:tc>
               <w:tc>
@@ -6717,7 +6187,6 @@
                       <w:lang w:val="en-US" w:eastAsia="fr-FR"/>
                     </w:rPr>
                   </w:pPr>
-                  <w:proofErr w:type="spellStart"/>
                   <w:r>
                     <w:rPr>
                       <w:rFonts w:ascii="Consolas" w:eastAsia="Times New Roman" w:hAnsi="Consolas" w:cs="Times New Roman"/>
@@ -6727,7 +6196,6 @@
                     </w:rPr>
                     <w:t>classe</w:t>
                   </w:r>
-                  <w:proofErr w:type="spellEnd"/>
                 </w:p>
               </w:tc>
             </w:tr>
@@ -6774,6 +6242,15 @@
                       <w:lang w:val="en-US" w:eastAsia="fr-FR"/>
                     </w:rPr>
                   </w:pPr>
+                  <w:r>
+                    <w:rPr>
+                      <w:rFonts w:ascii="Consolas" w:eastAsia="Times New Roman" w:hAnsi="Consolas" w:cs="Times New Roman"/>
+                      <w:sz w:val="24"/>
+                      <w:szCs w:val="24"/>
+                      <w:lang w:val="en-US" w:eastAsia="fr-FR"/>
+                    </w:rPr>
+                    <w:t>Lecomte</w:t>
+                  </w:r>
                 </w:p>
               </w:tc>
               <w:tc>
@@ -6797,7 +6274,7 @@
                       <w:szCs w:val="24"/>
                       <w:lang w:val="en-US" w:eastAsia="fr-FR"/>
                     </w:rPr>
-                    <w:t>…</w:t>
+                    <w:t>Francisco</w:t>
                   </w:r>
                 </w:p>
               </w:tc>
@@ -6822,7 +6299,7 @@
                       <w:szCs w:val="24"/>
                       <w:lang w:val="en-US" w:eastAsia="fr-FR"/>
                     </w:rPr>
-                    <w:t>…</w:t>
+                    <w:t>1</w:t>
                   </w:r>
                 </w:p>
               </w:tc>
@@ -6962,12 +6439,12 @@
             <w:r>
               <w:rPr>
                 <w:rFonts w:ascii="Consolas" w:eastAsia="Times New Roman" w:hAnsi="Consolas" w:cs="Times New Roman"/>
-                <w:color w:val="0000FF"/>
-                <w:sz w:val="21"/>
-                <w:szCs w:val="21"/>
-                <w:lang w:val="en-US" w:eastAsia="fr-FR"/>
-              </w:rPr>
-              <w:t>select</w:t>
+                <w:color w:val="00A7FF"/>
+                <w:sz w:val="21"/>
+                <w:szCs w:val="21"/>
+                <w:lang w:val="en-US" w:eastAsia="fr-FR"/>
+              </w:rPr>
+              <w:t>SELECT</w:t>
             </w:r>
             <w:r>
               <w:rPr>
@@ -6979,37 +6456,25 @@
               </w:rPr>
               <w:t xml:space="preserve"> </w:t>
             </w:r>
-            <w:proofErr w:type="gramStart"/>
-            <w:r>
-              <w:rPr>
-                <w:rFonts w:ascii="Consolas" w:eastAsia="Times New Roman" w:hAnsi="Consolas" w:cs="Times New Roman"/>
-                <w:color w:val="795E26"/>
-                <w:sz w:val="21"/>
-                <w:szCs w:val="21"/>
-                <w:lang w:val="en-US" w:eastAsia="fr-FR"/>
-              </w:rPr>
-              <w:t>count</w:t>
-            </w:r>
-            <w:r>
-              <w:rPr>
-                <w:rFonts w:ascii="Consolas" w:eastAsia="Times New Roman" w:hAnsi="Consolas" w:cs="Times New Roman"/>
-                <w:color w:val="000000"/>
-                <w:sz w:val="21"/>
-                <w:szCs w:val="21"/>
-                <w:lang w:val="en-US" w:eastAsia="fr-FR"/>
-              </w:rPr>
-              <w:t>(</w:t>
-            </w:r>
-            <w:proofErr w:type="gramEnd"/>
-            <w:r>
-              <w:rPr>
-                <w:rFonts w:ascii="Consolas" w:eastAsia="Times New Roman" w:hAnsi="Consolas" w:cs="Times New Roman"/>
-                <w:color w:val="000000"/>
-                <w:sz w:val="21"/>
-                <w:szCs w:val="21"/>
-                <w:lang w:val="en-US" w:eastAsia="fr-FR"/>
-              </w:rPr>
-              <w:t>*)</w:t>
+            <w:r>
+              <w:rPr>
+                <w:rFonts w:ascii="Consolas" w:eastAsia="Times New Roman" w:hAnsi="Consolas" w:cs="Times New Roman"/>
+                <w:color w:val="806000" w:themeColor="accent4" w:themeShade="80"/>
+                <w:sz w:val="21"/>
+                <w:szCs w:val="21"/>
+                <w:lang w:val="en-US" w:eastAsia="fr-FR"/>
+              </w:rPr>
+              <w:t>COUNT</w:t>
+            </w:r>
+            <w:r>
+              <w:rPr>
+                <w:rFonts w:ascii="Consolas" w:eastAsia="Times New Roman" w:hAnsi="Consolas" w:cs="Times New Roman"/>
+                <w:color w:val="000000"/>
+                <w:sz w:val="21"/>
+                <w:szCs w:val="21"/>
+                <w:lang w:val="en-US" w:eastAsia="fr-FR"/>
+              </w:rPr>
+              <w:t>(*)</w:t>
             </w:r>
           </w:p>
           <w:p>
@@ -7027,35 +6492,23 @@
             <w:r>
               <w:rPr>
                 <w:rFonts w:ascii="Consolas" w:eastAsia="Times New Roman" w:hAnsi="Consolas" w:cs="Times New Roman"/>
-                <w:color w:val="0000FF"/>
-                <w:sz w:val="21"/>
-                <w:szCs w:val="21"/>
-                <w:lang w:val="en-US" w:eastAsia="fr-FR"/>
-              </w:rPr>
-              <w:t>from</w:t>
-            </w:r>
-            <w:r>
-              <w:rPr>
-                <w:rFonts w:ascii="Consolas" w:eastAsia="Times New Roman" w:hAnsi="Consolas" w:cs="Times New Roman"/>
-                <w:color w:val="000000"/>
-                <w:sz w:val="21"/>
-                <w:szCs w:val="21"/>
-                <w:lang w:val="en-US" w:eastAsia="fr-FR"/>
-              </w:rPr>
-              <w:t xml:space="preserve"> </w:t>
-            </w:r>
-            <w:proofErr w:type="spellStart"/>
-            <w:r>
-              <w:rPr>
-                <w:rFonts w:ascii="Consolas" w:eastAsia="Times New Roman" w:hAnsi="Consolas" w:cs="Times New Roman"/>
-                <w:color w:val="000000"/>
-                <w:sz w:val="21"/>
-                <w:szCs w:val="21"/>
-                <w:lang w:val="en-US" w:eastAsia="fr-FR"/>
-              </w:rPr>
-              <w:t>eleve</w:t>
-            </w:r>
-            <w:proofErr w:type="spellEnd"/>
+                <w:color w:val="00A7FF"/>
+                <w:sz w:val="21"/>
+                <w:szCs w:val="21"/>
+                <w:lang w:val="en-US" w:eastAsia="fr-FR"/>
+              </w:rPr>
+              <w:t>FROM</w:t>
+            </w:r>
+            <w:r>
+              <w:rPr>
+                <w:rFonts w:ascii="Consolas" w:eastAsia="Times New Roman" w:hAnsi="Consolas" w:cs="Times New Roman"/>
+                <w:color w:val="000000"/>
+                <w:sz w:val="21"/>
+                <w:szCs w:val="21"/>
+                <w:lang w:val="en-US" w:eastAsia="fr-FR"/>
+              </w:rPr>
+              <w:t xml:space="preserve"> eleve</w:t>
+            </w:r>
           </w:p>
           <w:p>
             <w:pPr>
@@ -7077,7 +6530,27 @@
                 <w:szCs w:val="21"/>
                 <w:lang w:val="en-US" w:eastAsia="fr-FR"/>
               </w:rPr>
-              <w:t>inner join</w:t>
+              <w:t>INNER</w:t>
+            </w:r>
+            <w:r>
+              <w:rPr>
+                <w:rFonts w:ascii="Consolas" w:eastAsia="Times New Roman" w:hAnsi="Consolas" w:cs="Times New Roman"/>
+                <w:color w:val="0000FF"/>
+                <w:sz w:val="21"/>
+                <w:szCs w:val="21"/>
+                <w:lang w:val="en-US" w:eastAsia="fr-FR"/>
+              </w:rPr>
+              <w:t xml:space="preserve"> </w:t>
+            </w:r>
+            <w:r>
+              <w:rPr>
+                <w:rFonts w:ascii="Consolas" w:eastAsia="Times New Roman" w:hAnsi="Consolas" w:cs="Times New Roman"/>
+                <w:color w:val="0000FF"/>
+                <w:sz w:val="21"/>
+                <w:szCs w:val="21"/>
+                <w:lang w:val="en-US" w:eastAsia="fr-FR"/>
+              </w:rPr>
+              <w:t>JOIN</w:t>
             </w:r>
             <w:r>
               <w:rPr>
@@ -7092,59 +6565,23 @@
             <w:r>
               <w:rPr>
                 <w:rFonts w:ascii="Consolas" w:eastAsia="Times New Roman" w:hAnsi="Consolas" w:cs="Times New Roman"/>
-                <w:color w:val="0000FF"/>
-                <w:sz w:val="21"/>
-                <w:szCs w:val="21"/>
-                <w:lang w:val="en-US" w:eastAsia="fr-FR"/>
-              </w:rPr>
-              <w:t>on</w:t>
-            </w:r>
-            <w:r>
-              <w:rPr>
-                <w:rFonts w:ascii="Consolas" w:eastAsia="Times New Roman" w:hAnsi="Consolas" w:cs="Times New Roman"/>
-                <w:color w:val="000000"/>
-                <w:sz w:val="21"/>
-                <w:szCs w:val="21"/>
-                <w:lang w:val="en-US" w:eastAsia="fr-FR"/>
-              </w:rPr>
-              <w:t xml:space="preserve"> </w:t>
-            </w:r>
-            <w:proofErr w:type="spellStart"/>
-            <w:r>
-              <w:rPr>
-                <w:rFonts w:ascii="Consolas" w:eastAsia="Times New Roman" w:hAnsi="Consolas" w:cs="Times New Roman"/>
-                <w:color w:val="000000"/>
-                <w:sz w:val="21"/>
-                <w:szCs w:val="21"/>
-                <w:lang w:val="en-US" w:eastAsia="fr-FR"/>
-              </w:rPr>
-              <w:t>eleve.num_eleve</w:t>
-            </w:r>
-            <w:proofErr w:type="spellEnd"/>
-            <w:r>
-              <w:rPr>
-                <w:rFonts w:ascii="Consolas" w:eastAsia="Times New Roman" w:hAnsi="Consolas" w:cs="Times New Roman"/>
-                <w:color w:val="000000"/>
-                <w:sz w:val="21"/>
-                <w:szCs w:val="21"/>
-                <w:lang w:val="en-US" w:eastAsia="fr-FR"/>
-              </w:rPr>
-              <w:t>=</w:t>
-            </w:r>
-            <w:proofErr w:type="spellStart"/>
-            <w:proofErr w:type="gramStart"/>
-            <w:r>
-              <w:rPr>
-                <w:rFonts w:ascii="Consolas" w:eastAsia="Times New Roman" w:hAnsi="Consolas" w:cs="Times New Roman"/>
-                <w:color w:val="000000"/>
-                <w:sz w:val="21"/>
-                <w:szCs w:val="21"/>
-                <w:lang w:val="en-US" w:eastAsia="fr-FR"/>
-              </w:rPr>
-              <w:t>notation.eleve</w:t>
-            </w:r>
-            <w:proofErr w:type="spellEnd"/>
-            <w:proofErr w:type="gramEnd"/>
+                <w:color w:val="00A7FF"/>
+                <w:sz w:val="21"/>
+                <w:szCs w:val="21"/>
+                <w:lang w:val="en-US" w:eastAsia="fr-FR"/>
+              </w:rPr>
+              <w:t>ON</w:t>
+            </w:r>
+            <w:r>
+              <w:rPr>
+                <w:rFonts w:ascii="Consolas" w:eastAsia="Times New Roman" w:hAnsi="Consolas" w:cs="Times New Roman"/>
+                <w:color w:val="000000"/>
+                <w:sz w:val="21"/>
+                <w:szCs w:val="21"/>
+                <w:lang w:val="en-US" w:eastAsia="fr-FR"/>
+              </w:rPr>
+              <w:t xml:space="preserve"> eleve.num_eleve=notation.eleve</w:t>
+            </w:r>
           </w:p>
           <w:p>
             <w:pPr>
@@ -7161,12 +6598,12 @@
             <w:r>
               <w:rPr>
                 <w:rFonts w:ascii="Consolas" w:eastAsia="Times New Roman" w:hAnsi="Consolas" w:cs="Times New Roman"/>
-                <w:color w:val="0000FF"/>
+                <w:color w:val="00A7FF"/>
                 <w:sz w:val="21"/>
                 <w:szCs w:val="21"/>
                 <w:lang w:val="pt-PT" w:eastAsia="fr-FR"/>
               </w:rPr>
-              <w:t>where</w:t>
+              <w:t>WHERE</w:t>
             </w:r>
             <w:r>
               <w:rPr>
@@ -7181,32 +6618,21 @@
             <w:r>
               <w:rPr>
                 <w:rFonts w:ascii="Consolas" w:eastAsia="Times New Roman" w:hAnsi="Consolas" w:cs="Times New Roman"/>
-                <w:color w:val="A31515"/>
+                <w:color w:val="000000"/>
                 <w:sz w:val="21"/>
                 <w:szCs w:val="21"/>
                 <w:lang w:val="pt-PT" w:eastAsia="fr-FR"/>
               </w:rPr>
-              <w:t>'</w:t>
-            </w:r>
-            <w:r>
-              <w:rPr>
-                <w:rFonts w:ascii="Consolas" w:eastAsia="Times New Roman" w:hAnsi="Consolas" w:cs="Times New Roman"/>
-                <w:color w:val="A31515"/>
+              <w:t>99597461</w:t>
+            </w:r>
+            <w:r>
+              <w:rPr>
+                <w:rFonts w:ascii="Consolas" w:eastAsia="Times New Roman" w:hAnsi="Consolas" w:cs="Times New Roman"/>
                 <w:sz w:val="21"/>
                 <w:szCs w:val="21"/>
                 <w:lang w:val="pt-PT" w:eastAsia="fr-FR"/>
               </w:rPr>
-              <w:t>Numéro de l’élève trouvé dans l’anciene question</w:t>
-            </w:r>
-            <w:r>
-              <w:rPr>
-                <w:rFonts w:ascii="Consolas" w:eastAsia="Times New Roman" w:hAnsi="Consolas" w:cs="Times New Roman"/>
-                <w:color w:val="A31515"/>
-                <w:sz w:val="21"/>
-                <w:szCs w:val="21"/>
-                <w:lang w:val="pt-PT" w:eastAsia="fr-FR"/>
-              </w:rPr>
-              <w:t>'</w:t>
+              <w:t>;</w:t>
             </w:r>
           </w:p>
         </w:tc>
@@ -7252,12 +6678,12 @@
             <w:r>
               <w:rPr>
                 <w:rFonts w:ascii="Consolas" w:eastAsia="Times New Roman" w:hAnsi="Consolas" w:cs="Times New Roman"/>
-                <w:color w:val="0000FF"/>
-                <w:sz w:val="21"/>
-                <w:szCs w:val="21"/>
-                <w:lang w:val="en-US" w:eastAsia="fr-FR"/>
-              </w:rPr>
-              <w:t>select</w:t>
+                <w:color w:val="00A7FF"/>
+                <w:sz w:val="21"/>
+                <w:szCs w:val="21"/>
+                <w:lang w:val="en-US" w:eastAsia="fr-FR"/>
+              </w:rPr>
+              <w:t>SELECT</w:t>
             </w:r>
             <w:r>
               <w:rPr>
@@ -7269,7 +6695,6 @@
               </w:rPr>
               <w:t xml:space="preserve"> </w:t>
             </w:r>
-            <w:proofErr w:type="gramStart"/>
             <w:r>
               <w:rPr>
                 <w:rFonts w:ascii="Consolas" w:eastAsia="Times New Roman" w:hAnsi="Consolas" w:cs="Times New Roman"/>
@@ -7290,7 +6715,6 @@
               </w:rPr>
               <w:t>(</w:t>
             </w:r>
-            <w:proofErr w:type="gramEnd"/>
             <w:r>
               <w:rPr>
                 <w:rFonts w:ascii="Consolas" w:eastAsia="Times New Roman" w:hAnsi="Consolas" w:cs="Times New Roman"/>
@@ -7314,12 +6738,12 @@
             <w:r>
               <w:rPr>
                 <w:rFonts w:ascii="Consolas" w:eastAsia="Times New Roman" w:hAnsi="Consolas" w:cs="Times New Roman"/>
-                <w:color w:val="0000FF"/>
-                <w:sz w:val="21"/>
-                <w:szCs w:val="21"/>
-                <w:lang w:val="en-US" w:eastAsia="fr-FR"/>
-              </w:rPr>
-              <w:t>from</w:t>
+                <w:color w:val="00A7FF"/>
+                <w:sz w:val="21"/>
+                <w:szCs w:val="21"/>
+                <w:lang w:val="en-US" w:eastAsia="fr-FR"/>
+              </w:rPr>
+              <w:t>FROM</w:t>
             </w:r>
             <w:r>
               <w:rPr>
@@ -7357,12 +6781,12 @@
             <w:r>
               <w:rPr>
                 <w:rFonts w:ascii="Consolas" w:eastAsia="Times New Roman" w:hAnsi="Consolas" w:cs="Times New Roman"/>
-                <w:color w:val="0000FF"/>
-                <w:sz w:val="21"/>
-                <w:szCs w:val="21"/>
-                <w:lang w:val="en-US" w:eastAsia="fr-FR"/>
-              </w:rPr>
-              <w:t>select</w:t>
+                <w:color w:val="00A7FF"/>
+                <w:sz w:val="21"/>
+                <w:szCs w:val="21"/>
+                <w:lang w:val="en-US" w:eastAsia="fr-FR"/>
+              </w:rPr>
+              <w:t>SELECT</w:t>
             </w:r>
             <w:r>
               <w:rPr>
@@ -7372,10 +6796,18 @@
                 <w:szCs w:val="21"/>
                 <w:lang w:val="en-US" w:eastAsia="fr-FR"/>
               </w:rPr>
-              <w:t xml:space="preserve"> </w:t>
-            </w:r>
-            <w:proofErr w:type="spellStart"/>
-            <w:proofErr w:type="gramStart"/>
+              <w:t xml:space="preserve"> notation.eleve </w:t>
+            </w:r>
+            <w:r>
+              <w:rPr>
+                <w:rFonts w:ascii="Consolas" w:eastAsia="Times New Roman" w:hAnsi="Consolas" w:cs="Times New Roman"/>
+                <w:color w:val="00A7FF"/>
+                <w:sz w:val="21"/>
+                <w:szCs w:val="21"/>
+                <w:lang w:val="en-US" w:eastAsia="fr-FR"/>
+              </w:rPr>
+              <w:t>AS</w:t>
+            </w:r>
             <w:r>
               <w:rPr>
                 <w:rFonts w:ascii="Consolas" w:eastAsia="Times New Roman" w:hAnsi="Consolas" w:cs="Times New Roman"/>
@@ -7384,10 +6816,18 @@
                 <w:szCs w:val="21"/>
                 <w:lang w:val="en-US" w:eastAsia="fr-FR"/>
               </w:rPr>
-              <w:t>notation.eleve</w:t>
-            </w:r>
-            <w:proofErr w:type="spellEnd"/>
-            <w:proofErr w:type="gramEnd"/>
+              <w:t xml:space="preserve"> el, </w:t>
+            </w:r>
+            <w:r>
+              <w:rPr>
+                <w:rFonts w:ascii="Consolas" w:eastAsia="Times New Roman" w:hAnsi="Consolas" w:cs="Times New Roman"/>
+                <w:color w:val="806000" w:themeColor="accent4" w:themeShade="80"/>
+                <w:sz w:val="21"/>
+                <w:szCs w:val="21"/>
+                <w:lang w:val="en-US" w:eastAsia="fr-FR"/>
+              </w:rPr>
+              <w:t>COUNT</w:t>
+            </w:r>
             <w:r>
               <w:rPr>
                 <w:rFonts w:ascii="Consolas" w:eastAsia="Times New Roman" w:hAnsi="Consolas" w:cs="Times New Roman"/>
@@ -7396,79 +6836,17 @@
                 <w:szCs w:val="21"/>
                 <w:lang w:val="en-US" w:eastAsia="fr-FR"/>
               </w:rPr>
-              <w:t xml:space="preserve"> </w:t>
-            </w:r>
-            <w:r>
-              <w:rPr>
-                <w:rFonts w:ascii="Consolas" w:eastAsia="Times New Roman" w:hAnsi="Consolas" w:cs="Times New Roman"/>
-                <w:color w:val="0000FF"/>
-                <w:sz w:val="21"/>
-                <w:szCs w:val="21"/>
-                <w:lang w:val="en-US" w:eastAsia="fr-FR"/>
-              </w:rPr>
-              <w:t>as</w:t>
-            </w:r>
-            <w:r>
-              <w:rPr>
-                <w:rFonts w:ascii="Consolas" w:eastAsia="Times New Roman" w:hAnsi="Consolas" w:cs="Times New Roman"/>
-                <w:color w:val="000000" w:themeColor="text1"/>
-                <w:sz w:val="21"/>
-                <w:szCs w:val="21"/>
-                <w:lang w:val="en-US" w:eastAsia="fr-FR"/>
-              </w:rPr>
-              <w:t xml:space="preserve"> </w:t>
-            </w:r>
-            <w:proofErr w:type="spellStart"/>
-            <w:r>
-              <w:rPr>
-                <w:rFonts w:ascii="Consolas" w:eastAsia="Times New Roman" w:hAnsi="Consolas" w:cs="Times New Roman"/>
-                <w:color w:val="000000" w:themeColor="text1"/>
-                <w:sz w:val="21"/>
-                <w:szCs w:val="21"/>
-                <w:lang w:val="en-US" w:eastAsia="fr-FR"/>
-              </w:rPr>
-              <w:t>el</w:t>
-            </w:r>
-            <w:proofErr w:type="spellEnd"/>
-            <w:r>
-              <w:rPr>
-                <w:rFonts w:ascii="Consolas" w:eastAsia="Times New Roman" w:hAnsi="Consolas" w:cs="Times New Roman"/>
-                <w:color w:val="000000" w:themeColor="text1"/>
-                <w:sz w:val="21"/>
-                <w:szCs w:val="21"/>
-                <w:lang w:val="en-US" w:eastAsia="fr-FR"/>
-              </w:rPr>
-              <w:t xml:space="preserve">, </w:t>
-            </w:r>
-            <w:r>
-              <w:rPr>
-                <w:rFonts w:ascii="Consolas" w:eastAsia="Times New Roman" w:hAnsi="Consolas" w:cs="Times New Roman"/>
-                <w:color w:val="795E26"/>
-                <w:sz w:val="21"/>
-                <w:szCs w:val="21"/>
-                <w:lang w:val="en-US" w:eastAsia="fr-FR"/>
-              </w:rPr>
-              <w:t>count</w:t>
-            </w:r>
-            <w:r>
-              <w:rPr>
-                <w:rFonts w:ascii="Consolas" w:eastAsia="Times New Roman" w:hAnsi="Consolas" w:cs="Times New Roman"/>
-                <w:color w:val="000000" w:themeColor="text1"/>
-                <w:sz w:val="21"/>
-                <w:szCs w:val="21"/>
-                <w:lang w:val="en-US" w:eastAsia="fr-FR"/>
-              </w:rPr>
               <w:t xml:space="preserve">(*) </w:t>
             </w:r>
             <w:r>
               <w:rPr>
                 <w:rFonts w:ascii="Consolas" w:eastAsia="Times New Roman" w:hAnsi="Consolas" w:cs="Times New Roman"/>
-                <w:color w:val="0000FF"/>
-                <w:sz w:val="21"/>
-                <w:szCs w:val="21"/>
-                <w:lang w:val="en-US" w:eastAsia="fr-FR"/>
-              </w:rPr>
-              <w:t>as</w:t>
+                <w:color w:val="00A7FF"/>
+                <w:sz w:val="21"/>
+                <w:szCs w:val="21"/>
+                <w:lang w:val="en-US" w:eastAsia="fr-FR"/>
+              </w:rPr>
+              <w:t>AS</w:t>
             </w:r>
             <w:r>
               <w:rPr>
@@ -7516,12 +6894,12 @@
             <w:r>
               <w:rPr>
                 <w:rFonts w:ascii="Consolas" w:eastAsia="Times New Roman" w:hAnsi="Consolas" w:cs="Times New Roman"/>
-                <w:color w:val="0000FF"/>
-                <w:sz w:val="21"/>
-                <w:szCs w:val="21"/>
-                <w:lang w:val="en-US" w:eastAsia="fr-FR"/>
-              </w:rPr>
-              <w:t>from</w:t>
+                <w:color w:val="00A7FF"/>
+                <w:sz w:val="21"/>
+                <w:szCs w:val="21"/>
+                <w:lang w:val="en-US" w:eastAsia="fr-FR"/>
+              </w:rPr>
+              <w:t>FROM</w:t>
             </w:r>
             <w:r>
               <w:rPr>
@@ -7559,12 +6937,32 @@
             <w:r>
               <w:rPr>
                 <w:rFonts w:ascii="Consolas" w:eastAsia="Times New Roman" w:hAnsi="Consolas" w:cs="Times New Roman"/>
+                <w:color w:val="00A7FF"/>
+                <w:sz w:val="21"/>
+                <w:szCs w:val="21"/>
+                <w:lang w:val="en-US" w:eastAsia="fr-FR"/>
+              </w:rPr>
+              <w:t>GROUP</w:t>
+            </w:r>
+            <w:r>
+              <w:rPr>
+                <w:rFonts w:ascii="Consolas" w:eastAsia="Times New Roman" w:hAnsi="Consolas" w:cs="Times New Roman"/>
                 <w:color w:val="0000FF"/>
                 <w:sz w:val="21"/>
                 <w:szCs w:val="21"/>
                 <w:lang w:val="en-US" w:eastAsia="fr-FR"/>
               </w:rPr>
-              <w:t>group by</w:t>
+              <w:t xml:space="preserve"> </w:t>
+            </w:r>
+            <w:r>
+              <w:rPr>
+                <w:rFonts w:ascii="Consolas" w:eastAsia="Times New Roman" w:hAnsi="Consolas" w:cs="Times New Roman"/>
+                <w:color w:val="0000FF"/>
+                <w:sz w:val="21"/>
+                <w:szCs w:val="21"/>
+                <w:lang w:val="en-US" w:eastAsia="fr-FR"/>
+              </w:rPr>
+              <w:t>BY</w:t>
             </w:r>
             <w:r>
               <w:rPr>
@@ -7574,22 +6972,8 @@
                 <w:szCs w:val="21"/>
                 <w:lang w:val="en-US" w:eastAsia="fr-FR"/>
               </w:rPr>
-              <w:t xml:space="preserve"> </w:t>
-            </w:r>
-            <w:proofErr w:type="spellStart"/>
-            <w:proofErr w:type="gramStart"/>
-            <w:r>
-              <w:rPr>
-                <w:rFonts w:ascii="Consolas" w:eastAsia="Times New Roman" w:hAnsi="Consolas" w:cs="Times New Roman"/>
-                <w:color w:val="000000" w:themeColor="text1"/>
-                <w:sz w:val="21"/>
-                <w:szCs w:val="21"/>
-                <w:lang w:val="en-US" w:eastAsia="fr-FR"/>
-              </w:rPr>
-              <w:t>notation.eleve</w:t>
-            </w:r>
-            <w:proofErr w:type="spellEnd"/>
-            <w:proofErr w:type="gramEnd"/>
+              <w:t xml:space="preserve"> notation.eleve</w:t>
+            </w:r>
           </w:p>
           <w:p>
             <w:pPr>
@@ -7635,12 +7019,12 @@
             <w:r>
               <w:rPr>
                 <w:rFonts w:ascii="Consolas" w:eastAsia="Times New Roman" w:hAnsi="Consolas" w:cs="Times New Roman"/>
-                <w:color w:val="0000FF"/>
+                <w:color w:val="00A7FF"/>
                 <w:sz w:val="21"/>
                 <w:szCs w:val="21"/>
                 <w:lang w:eastAsia="fr-FR"/>
               </w:rPr>
-              <w:t>as</w:t>
+              <w:t>AS</w:t>
             </w:r>
             <w:r>
               <w:rPr>
@@ -7650,9 +7034,8 @@
                 <w:szCs w:val="21"/>
                 <w:lang w:eastAsia="fr-FR"/>
               </w:rPr>
-              <w:t xml:space="preserve"> </w:t>
-            </w:r>
-            <w:proofErr w:type="spellStart"/>
+              <w:t xml:space="preserve"> counts</w:t>
+            </w:r>
             <w:r>
               <w:rPr>
                 <w:rFonts w:ascii="Consolas" w:eastAsia="Times New Roman" w:hAnsi="Consolas" w:cs="Times New Roman"/>
@@ -7661,9 +7044,8 @@
                 <w:szCs w:val="21"/>
                 <w:lang w:eastAsia="fr-FR"/>
               </w:rPr>
-              <w:t>counts</w:t>
-            </w:r>
-            <w:proofErr w:type="spellEnd"/>
+              <w:t> ;</w:t>
+            </w:r>
           </w:p>
         </w:tc>
       </w:tr>
@@ -7698,40 +7080,32 @@
               <w:ind w:left="708" w:hanging="708"/>
               <w:rPr>
                 <w:rFonts w:ascii="Consolas" w:eastAsia="Times New Roman" w:hAnsi="Consolas" w:cs="Times New Roman"/>
+                <w:b/>
+                <w:bCs/>
                 <w:color w:val="0000FF"/>
-                <w:sz w:val="21"/>
-                <w:szCs w:val="21"/>
-                <w:lang w:val="en-US" w:eastAsia="fr-FR"/>
-              </w:rPr>
-            </w:pPr>
-            <w:proofErr w:type="gramStart"/>
-            <w:r>
-              <w:rPr>
-                <w:rFonts w:ascii="Consolas" w:eastAsia="Times New Roman" w:hAnsi="Consolas" w:cs="Times New Roman"/>
-                <w:color w:val="0000FF"/>
-                <w:sz w:val="21"/>
-                <w:szCs w:val="21"/>
-                <w:lang w:val="en-US" w:eastAsia="fr-FR"/>
-              </w:rPr>
-              <w:t>Count :</w:t>
-            </w:r>
-            <w:proofErr w:type="gramEnd"/>
-            <w:r>
-              <w:rPr>
-                <w:rFonts w:ascii="Consolas" w:eastAsia="Times New Roman" w:hAnsi="Consolas" w:cs="Times New Roman"/>
-                <w:color w:val="0000FF"/>
-                <w:sz w:val="21"/>
-                <w:szCs w:val="21"/>
-                <w:lang w:val="en-US" w:eastAsia="fr-FR"/>
-              </w:rPr>
-              <w:t xml:space="preserve"> </w:t>
-            </w:r>
-            <w:r>
-              <w:rPr>
-                <w:rFonts w:ascii="Consolas" w:eastAsia="Times New Roman" w:hAnsi="Consolas" w:cs="Times New Roman"/>
-                <w:color w:val="0000FF"/>
-                <w:sz w:val="21"/>
-                <w:szCs w:val="21"/>
+                <w:sz w:val="28"/>
+                <w:szCs w:val="28"/>
+                <w:lang w:val="en-US" w:eastAsia="fr-FR"/>
+              </w:rPr>
+            </w:pPr>
+            <w:r>
+              <w:rPr>
+                <w:rFonts w:ascii="Consolas" w:eastAsia="Times New Roman" w:hAnsi="Consolas" w:cs="Times New Roman"/>
+                <w:b/>
+                <w:bCs/>
+                <w:sz w:val="28"/>
+                <w:szCs w:val="28"/>
+                <w:lang w:val="en-US" w:eastAsia="fr-FR"/>
+              </w:rPr>
+              <w:t xml:space="preserve">Count : </w:t>
+            </w:r>
+            <w:r>
+              <w:rPr>
+                <w:rFonts w:ascii="Consolas" w:eastAsia="Times New Roman" w:hAnsi="Consolas" w:cs="Times New Roman"/>
+                <w:b/>
+                <w:bCs/>
+                <w:sz w:val="28"/>
+                <w:szCs w:val="28"/>
                 <w:lang w:val="en-US" w:eastAsia="fr-FR"/>
               </w:rPr>
               <w:t>98</w:t>
@@ -7754,6 +7128,9 @@
     <w:p>
       <w:r>
         <w:t>Afficher la note obtenue et la note maximale obtenue pour chaque contrôle de cet élève</w:t>
+      </w:r>
+      <w:r>
+        <w:t>.</w:t>
       </w:r>
     </w:p>
     <w:tbl>
@@ -7845,59 +7222,23 @@
             <w:r>
               <w:rPr>
                 <w:rFonts w:ascii="Consolas" w:eastAsia="Times New Roman" w:hAnsi="Consolas" w:cs="Times New Roman"/>
-                <w:color w:val="0000FF"/>
-                <w:sz w:val="21"/>
-                <w:szCs w:val="21"/>
-                <w:lang w:val="en-US" w:eastAsia="fr-FR"/>
-              </w:rPr>
-              <w:t>select</w:t>
-            </w:r>
-            <w:r>
-              <w:rPr>
-                <w:rFonts w:ascii="Consolas" w:eastAsia="Times New Roman" w:hAnsi="Consolas" w:cs="Times New Roman"/>
-                <w:color w:val="000000"/>
-                <w:sz w:val="21"/>
-                <w:szCs w:val="21"/>
-                <w:lang w:val="en-US" w:eastAsia="fr-FR"/>
-              </w:rPr>
-              <w:t xml:space="preserve"> </w:t>
-            </w:r>
-            <w:proofErr w:type="spellStart"/>
-            <w:proofErr w:type="gramStart"/>
-            <w:r>
-              <w:rPr>
-                <w:rFonts w:ascii="Consolas" w:eastAsia="Times New Roman" w:hAnsi="Consolas" w:cs="Times New Roman"/>
-                <w:color w:val="000000"/>
-                <w:sz w:val="21"/>
-                <w:szCs w:val="21"/>
-                <w:lang w:val="en-US" w:eastAsia="fr-FR"/>
-              </w:rPr>
-              <w:t>notation.note</w:t>
-            </w:r>
-            <w:proofErr w:type="spellEnd"/>
-            <w:proofErr w:type="gramEnd"/>
-            <w:r>
-              <w:rPr>
-                <w:rFonts w:ascii="Consolas" w:eastAsia="Times New Roman" w:hAnsi="Consolas" w:cs="Times New Roman"/>
-                <w:color w:val="000000"/>
-                <w:sz w:val="21"/>
-                <w:szCs w:val="21"/>
-                <w:lang w:val="en-US" w:eastAsia="fr-FR"/>
-              </w:rPr>
-              <w:t xml:space="preserve">, </w:t>
-            </w:r>
-            <w:proofErr w:type="spellStart"/>
-            <w:r>
-              <w:rPr>
-                <w:rFonts w:ascii="Consolas" w:eastAsia="Times New Roman" w:hAnsi="Consolas" w:cs="Times New Roman"/>
-                <w:color w:val="000000"/>
-                <w:sz w:val="21"/>
-                <w:szCs w:val="21"/>
-                <w:lang w:val="en-US" w:eastAsia="fr-FR"/>
-              </w:rPr>
-              <w:t>controle.note_max</w:t>
-            </w:r>
-            <w:proofErr w:type="spellEnd"/>
+                <w:color w:val="00A7FF"/>
+                <w:sz w:val="21"/>
+                <w:szCs w:val="21"/>
+                <w:lang w:val="en-US" w:eastAsia="fr-FR"/>
+              </w:rPr>
+              <w:t>SELECT</w:t>
+            </w:r>
+            <w:r>
+              <w:rPr>
+                <w:rFonts w:ascii="Consolas" w:eastAsia="Times New Roman" w:hAnsi="Consolas" w:cs="Times New Roman"/>
+                <w:color w:val="000000"/>
+                <w:sz w:val="21"/>
+                <w:szCs w:val="21"/>
+                <w:lang w:val="en-US" w:eastAsia="fr-FR"/>
+              </w:rPr>
+              <w:t xml:space="preserve"> notation.note, controle.note_max</w:t>
+            </w:r>
           </w:p>
           <w:p>
             <w:pPr>
@@ -7914,36 +7255,23 @@
             <w:r>
               <w:rPr>
                 <w:rFonts w:ascii="Consolas" w:eastAsia="Times New Roman" w:hAnsi="Consolas" w:cs="Times New Roman"/>
-                <w:color w:val="0000FF"/>
-                <w:sz w:val="21"/>
-                <w:szCs w:val="21"/>
-                <w:lang w:val="en-US" w:eastAsia="fr-FR"/>
-              </w:rPr>
-              <w:lastRenderedPageBreak/>
-              <w:t>from</w:t>
-            </w:r>
-            <w:r>
-              <w:rPr>
-                <w:rFonts w:ascii="Consolas" w:eastAsia="Times New Roman" w:hAnsi="Consolas" w:cs="Times New Roman"/>
-                <w:color w:val="000000"/>
-                <w:sz w:val="21"/>
-                <w:szCs w:val="21"/>
-                <w:lang w:val="en-US" w:eastAsia="fr-FR"/>
-              </w:rPr>
-              <w:t xml:space="preserve"> </w:t>
-            </w:r>
-            <w:proofErr w:type="spellStart"/>
-            <w:r>
-              <w:rPr>
-                <w:rFonts w:ascii="Consolas" w:eastAsia="Times New Roman" w:hAnsi="Consolas" w:cs="Times New Roman"/>
-                <w:color w:val="000000"/>
-                <w:sz w:val="21"/>
-                <w:szCs w:val="21"/>
-                <w:lang w:val="en-US" w:eastAsia="fr-FR"/>
-              </w:rPr>
-              <w:t>eleve</w:t>
-            </w:r>
-            <w:proofErr w:type="spellEnd"/>
+                <w:color w:val="00A7FF"/>
+                <w:sz w:val="21"/>
+                <w:szCs w:val="21"/>
+                <w:lang w:val="en-US" w:eastAsia="fr-FR"/>
+              </w:rPr>
+              <w:t>FROM</w:t>
+            </w:r>
+            <w:r>
+              <w:rPr>
+                <w:rFonts w:ascii="Consolas" w:eastAsia="Times New Roman" w:hAnsi="Consolas" w:cs="Times New Roman"/>
+                <w:color w:val="000000"/>
+                <w:sz w:val="21"/>
+                <w:szCs w:val="21"/>
+                <w:lang w:val="en-US" w:eastAsia="fr-FR"/>
+              </w:rPr>
+              <w:t xml:space="preserve"> eleve</w:t>
+            </w:r>
           </w:p>
           <w:p>
             <w:pPr>
@@ -7965,17 +7293,38 @@
                 <w:szCs w:val="21"/>
                 <w:lang w:val="en-US" w:eastAsia="fr-FR"/>
               </w:rPr>
+              <w:lastRenderedPageBreak/>
               <w:t xml:space="preserve">    </w:t>
             </w:r>
             <w:r>
               <w:rPr>
                 <w:rFonts w:ascii="Consolas" w:eastAsia="Times New Roman" w:hAnsi="Consolas" w:cs="Times New Roman"/>
+                <w:color w:val="00A7FF"/>
+                <w:sz w:val="21"/>
+                <w:szCs w:val="21"/>
+                <w:lang w:val="en-US" w:eastAsia="fr-FR"/>
+              </w:rPr>
+              <w:t>INNER</w:t>
+            </w:r>
+            <w:r>
+              <w:rPr>
+                <w:rFonts w:ascii="Consolas" w:eastAsia="Times New Roman" w:hAnsi="Consolas" w:cs="Times New Roman"/>
                 <w:color w:val="0000FF"/>
                 <w:sz w:val="21"/>
                 <w:szCs w:val="21"/>
                 <w:lang w:val="en-US" w:eastAsia="fr-FR"/>
               </w:rPr>
-              <w:t>inner join</w:t>
+              <w:t xml:space="preserve"> </w:t>
+            </w:r>
+            <w:r>
+              <w:rPr>
+                <w:rFonts w:ascii="Consolas" w:eastAsia="Times New Roman" w:hAnsi="Consolas" w:cs="Times New Roman"/>
+                <w:color w:val="0000FF"/>
+                <w:sz w:val="21"/>
+                <w:szCs w:val="21"/>
+                <w:lang w:val="en-US" w:eastAsia="fr-FR"/>
+              </w:rPr>
+              <w:t>JOIN</w:t>
             </w:r>
             <w:r>
               <w:rPr>
@@ -7990,59 +7339,23 @@
             <w:r>
               <w:rPr>
                 <w:rFonts w:ascii="Consolas" w:eastAsia="Times New Roman" w:hAnsi="Consolas" w:cs="Times New Roman"/>
-                <w:color w:val="0000FF"/>
-                <w:sz w:val="21"/>
-                <w:szCs w:val="21"/>
-                <w:lang w:val="en-US" w:eastAsia="fr-FR"/>
-              </w:rPr>
-              <w:t>on</w:t>
-            </w:r>
-            <w:r>
-              <w:rPr>
-                <w:rFonts w:ascii="Consolas" w:eastAsia="Times New Roman" w:hAnsi="Consolas" w:cs="Times New Roman"/>
-                <w:color w:val="000000"/>
-                <w:sz w:val="21"/>
-                <w:szCs w:val="21"/>
-                <w:lang w:val="en-US" w:eastAsia="fr-FR"/>
-              </w:rPr>
-              <w:t xml:space="preserve"> </w:t>
-            </w:r>
-            <w:proofErr w:type="spellStart"/>
-            <w:r>
-              <w:rPr>
-                <w:rFonts w:ascii="Consolas" w:eastAsia="Times New Roman" w:hAnsi="Consolas" w:cs="Times New Roman"/>
-                <w:color w:val="000000"/>
-                <w:sz w:val="21"/>
-                <w:szCs w:val="21"/>
-                <w:lang w:val="en-US" w:eastAsia="fr-FR"/>
-              </w:rPr>
-              <w:t>eleve.num_eleve</w:t>
-            </w:r>
-            <w:proofErr w:type="spellEnd"/>
-            <w:r>
-              <w:rPr>
-                <w:rFonts w:ascii="Consolas" w:eastAsia="Times New Roman" w:hAnsi="Consolas" w:cs="Times New Roman"/>
-                <w:color w:val="000000"/>
-                <w:sz w:val="21"/>
-                <w:szCs w:val="21"/>
-                <w:lang w:val="en-US" w:eastAsia="fr-FR"/>
-              </w:rPr>
-              <w:t>=</w:t>
-            </w:r>
-            <w:proofErr w:type="spellStart"/>
-            <w:proofErr w:type="gramStart"/>
-            <w:r>
-              <w:rPr>
-                <w:rFonts w:ascii="Consolas" w:eastAsia="Times New Roman" w:hAnsi="Consolas" w:cs="Times New Roman"/>
-                <w:color w:val="000000"/>
-                <w:sz w:val="21"/>
-                <w:szCs w:val="21"/>
-                <w:lang w:val="en-US" w:eastAsia="fr-FR"/>
-              </w:rPr>
-              <w:t>notation.eleve</w:t>
-            </w:r>
-            <w:proofErr w:type="spellEnd"/>
-            <w:proofErr w:type="gramEnd"/>
+                <w:color w:val="00A7FF"/>
+                <w:sz w:val="21"/>
+                <w:szCs w:val="21"/>
+                <w:lang w:val="en-US" w:eastAsia="fr-FR"/>
+              </w:rPr>
+              <w:t>ON</w:t>
+            </w:r>
+            <w:r>
+              <w:rPr>
+                <w:rFonts w:ascii="Consolas" w:eastAsia="Times New Roman" w:hAnsi="Consolas" w:cs="Times New Roman"/>
+                <w:color w:val="000000"/>
+                <w:sz w:val="21"/>
+                <w:szCs w:val="21"/>
+                <w:lang w:val="en-US" w:eastAsia="fr-FR"/>
+              </w:rPr>
+              <w:t xml:space="preserve"> eleve.num_eleve=notation.eleve</w:t>
+            </w:r>
           </w:p>
           <w:p>
             <w:pPr>
@@ -8069,45 +7382,23 @@
             <w:r>
               <w:rPr>
                 <w:rFonts w:ascii="Consolas" w:eastAsia="Times New Roman" w:hAnsi="Consolas" w:cs="Times New Roman"/>
+                <w:color w:val="00A7FF"/>
+                <w:sz w:val="21"/>
+                <w:szCs w:val="21"/>
+                <w:lang w:val="en-US" w:eastAsia="fr-FR"/>
+              </w:rPr>
+              <w:t>INNER</w:t>
+            </w:r>
+            <w:r>
+              <w:rPr>
+                <w:rFonts w:ascii="Consolas" w:eastAsia="Times New Roman" w:hAnsi="Consolas" w:cs="Times New Roman"/>
                 <w:color w:val="0000FF"/>
                 <w:sz w:val="21"/>
                 <w:szCs w:val="21"/>
                 <w:lang w:val="en-US" w:eastAsia="fr-FR"/>
               </w:rPr>
-              <w:t>inner join</w:t>
-            </w:r>
-            <w:r>
-              <w:rPr>
-                <w:rFonts w:ascii="Consolas" w:eastAsia="Times New Roman" w:hAnsi="Consolas" w:cs="Times New Roman"/>
-                <w:color w:val="000000"/>
-                <w:sz w:val="21"/>
-                <w:szCs w:val="21"/>
-                <w:lang w:val="en-US" w:eastAsia="fr-FR"/>
-              </w:rPr>
               <w:t xml:space="preserve"> </w:t>
             </w:r>
-            <w:proofErr w:type="spellStart"/>
-            <w:r>
-              <w:rPr>
-                <w:rFonts w:ascii="Consolas" w:eastAsia="Times New Roman" w:hAnsi="Consolas" w:cs="Times New Roman"/>
-                <w:color w:val="000000"/>
-                <w:sz w:val="21"/>
-                <w:szCs w:val="21"/>
-                <w:lang w:val="en-US" w:eastAsia="fr-FR"/>
-              </w:rPr>
-              <w:t>controle</w:t>
-            </w:r>
-            <w:proofErr w:type="spellEnd"/>
-            <w:r>
-              <w:rPr>
-                <w:rFonts w:ascii="Consolas" w:eastAsia="Times New Roman" w:hAnsi="Consolas" w:cs="Times New Roman"/>
-                <w:color w:val="000000"/>
-                <w:sz w:val="21"/>
-                <w:szCs w:val="21"/>
-                <w:lang w:val="en-US" w:eastAsia="fr-FR"/>
-              </w:rPr>
-              <w:t xml:space="preserve"> </w:t>
-            </w:r>
             <w:r>
               <w:rPr>
                 <w:rFonts w:ascii="Consolas" w:eastAsia="Times New Roman" w:hAnsi="Consolas" w:cs="Times New Roman"/>
@@ -8116,54 +7407,38 @@
                 <w:szCs w:val="21"/>
                 <w:lang w:val="en-US" w:eastAsia="fr-FR"/>
               </w:rPr>
-              <w:t>on</w:t>
-            </w:r>
-            <w:r>
-              <w:rPr>
-                <w:rFonts w:ascii="Consolas" w:eastAsia="Times New Roman" w:hAnsi="Consolas" w:cs="Times New Roman"/>
-                <w:color w:val="000000"/>
-                <w:sz w:val="21"/>
-                <w:szCs w:val="21"/>
-                <w:lang w:val="en-US" w:eastAsia="fr-FR"/>
-              </w:rPr>
-              <w:t xml:space="preserve"> </w:t>
-            </w:r>
-            <w:proofErr w:type="spellStart"/>
-            <w:r>
-              <w:rPr>
-                <w:rFonts w:ascii="Consolas" w:eastAsia="Times New Roman" w:hAnsi="Consolas" w:cs="Times New Roman"/>
-                <w:color w:val="000000"/>
-                <w:sz w:val="21"/>
-                <w:szCs w:val="21"/>
-                <w:lang w:val="en-US" w:eastAsia="fr-FR"/>
-              </w:rPr>
-              <w:t>controle.id_controle</w:t>
-            </w:r>
-            <w:proofErr w:type="spellEnd"/>
-            <w:r>
-              <w:rPr>
-                <w:rFonts w:ascii="Consolas" w:eastAsia="Times New Roman" w:hAnsi="Consolas" w:cs="Times New Roman"/>
-                <w:color w:val="000000"/>
-                <w:sz w:val="21"/>
-                <w:szCs w:val="21"/>
-                <w:lang w:val="en-US" w:eastAsia="fr-FR"/>
-              </w:rPr>
-              <w:t>=</w:t>
-            </w:r>
-            <w:proofErr w:type="spellStart"/>
-            <w:proofErr w:type="gramStart"/>
-            <w:r>
-              <w:rPr>
-                <w:rFonts w:ascii="Consolas" w:eastAsia="Times New Roman" w:hAnsi="Consolas" w:cs="Times New Roman"/>
-                <w:color w:val="000000"/>
-                <w:sz w:val="21"/>
-                <w:szCs w:val="21"/>
-                <w:lang w:val="en-US" w:eastAsia="fr-FR"/>
-              </w:rPr>
-              <w:t>notation.controle</w:t>
-            </w:r>
-            <w:proofErr w:type="spellEnd"/>
-            <w:proofErr w:type="gramEnd"/>
+              <w:t>JOIN</w:t>
+            </w:r>
+            <w:r>
+              <w:rPr>
+                <w:rFonts w:ascii="Consolas" w:eastAsia="Times New Roman" w:hAnsi="Consolas" w:cs="Times New Roman"/>
+                <w:color w:val="000000"/>
+                <w:sz w:val="21"/>
+                <w:szCs w:val="21"/>
+                <w:lang w:val="en-US" w:eastAsia="fr-FR"/>
+              </w:rPr>
+              <w:t xml:space="preserve"> controle </w:t>
+            </w:r>
+            <w:r>
+              <w:rPr>
+                <w:rFonts w:ascii="Consolas" w:eastAsia="Times New Roman" w:hAnsi="Consolas" w:cs="Times New Roman"/>
+                <w:color w:val="00A7FF"/>
+                <w:sz w:val="21"/>
+                <w:szCs w:val="21"/>
+                <w:lang w:val="en-US" w:eastAsia="fr-FR"/>
+              </w:rPr>
+              <w:t>ON</w:t>
+            </w:r>
+            <w:r>
+              <w:rPr>
+                <w:rFonts w:ascii="Consolas" w:eastAsia="Times New Roman" w:hAnsi="Consolas" w:cs="Times New Roman"/>
+                <w:color w:val="000000"/>
+                <w:sz w:val="21"/>
+                <w:szCs w:val="21"/>
+                <w:lang w:val="en-US" w:eastAsia="fr-FR"/>
+              </w:rPr>
+              <w:t xml:space="preserve"> controle.id_controle=notation.controle</w:t>
+            </w:r>
           </w:p>
           <w:p>
             <w:pPr>
@@ -8180,74 +7455,52 @@
             <w:r>
               <w:rPr>
                 <w:rFonts w:ascii="Consolas" w:eastAsia="Times New Roman" w:hAnsi="Consolas" w:cs="Times New Roman"/>
-                <w:color w:val="0000FF"/>
-                <w:sz w:val="21"/>
-                <w:szCs w:val="21"/>
-                <w:lang w:val="en-US" w:eastAsia="fr-FR"/>
-              </w:rPr>
-              <w:t>where</w:t>
-            </w:r>
-            <w:r>
-              <w:rPr>
-                <w:rFonts w:ascii="Consolas" w:eastAsia="Times New Roman" w:hAnsi="Consolas" w:cs="Times New Roman"/>
-                <w:color w:val="000000"/>
+                <w:color w:val="00A7FF"/>
+                <w:sz w:val="21"/>
+                <w:szCs w:val="21"/>
+                <w:lang w:val="en-US" w:eastAsia="fr-FR"/>
+              </w:rPr>
+              <w:t>WHERE</w:t>
+            </w:r>
+            <w:r>
+              <w:rPr>
+                <w:rFonts w:ascii="Consolas" w:eastAsia="Times New Roman" w:hAnsi="Consolas" w:cs="Times New Roman"/>
+                <w:color w:val="000000"/>
+                <w:sz w:val="21"/>
+                <w:szCs w:val="21"/>
+                <w:lang w:val="en-US" w:eastAsia="fr-FR"/>
+              </w:rPr>
+              <w:t xml:space="preserve"> eleve.num_eleve=</w:t>
+            </w:r>
+            <w:r>
+              <w:rPr>
+                <w:rFonts w:ascii="Consolas" w:eastAsia="Times New Roman" w:hAnsi="Consolas" w:cs="Times New Roman"/>
+                <w:color w:val="000000"/>
+                <w:sz w:val="21"/>
+                <w:szCs w:val="21"/>
+                <w:lang w:val="en-US" w:eastAsia="fr-FR"/>
+              </w:rPr>
+              <w:t>99597461</w:t>
+            </w:r>
+            <w:r>
+              <w:rPr>
+                <w:rFonts w:ascii="Consolas" w:eastAsia="Times New Roman" w:hAnsi="Consolas" w:cs="Times New Roman"/>
+                <w:color w:val="000000"/>
+                <w:sz w:val="21"/>
+                <w:szCs w:val="21"/>
+                <w:lang w:val="en-US" w:eastAsia="fr-FR"/>
+              </w:rPr>
+              <w:t>;</w:t>
+            </w:r>
+            <w:r>
+              <w:rPr>
+                <w:rFonts w:ascii="Consolas" w:eastAsia="Times New Roman" w:hAnsi="Consolas" w:cs="Times New Roman"/>
+                <w:color w:val="A31515"/>
                 <w:sz w:val="21"/>
                 <w:szCs w:val="21"/>
                 <w:lang w:val="en-US" w:eastAsia="fr-FR"/>
               </w:rPr>
               <w:t xml:space="preserve"> </w:t>
-            </w:r>
-            <w:proofErr w:type="spellStart"/>
-            <w:r>
-              <w:rPr>
-                <w:rFonts w:ascii="Consolas" w:eastAsia="Times New Roman" w:hAnsi="Consolas" w:cs="Times New Roman"/>
-                <w:color w:val="000000"/>
-                <w:sz w:val="21"/>
-                <w:szCs w:val="21"/>
-                <w:lang w:val="en-US" w:eastAsia="fr-FR"/>
-              </w:rPr>
-              <w:t>eleve.num_eleve</w:t>
-            </w:r>
-            <w:proofErr w:type="spellEnd"/>
-            <w:r>
-              <w:rPr>
-                <w:rFonts w:ascii="Consolas" w:eastAsia="Times New Roman" w:hAnsi="Consolas" w:cs="Times New Roman"/>
-                <w:color w:val="000000"/>
-                <w:sz w:val="21"/>
-                <w:szCs w:val="21"/>
-                <w:lang w:val="en-US" w:eastAsia="fr-FR"/>
-              </w:rPr>
-              <w:t>=</w:t>
-            </w:r>
-            <w:r>
-              <w:rPr>
-                <w:rFonts w:ascii="Consolas" w:eastAsia="Times New Roman" w:hAnsi="Consolas" w:cs="Times New Roman"/>
-                <w:color w:val="A31515"/>
-                <w:sz w:val="21"/>
-                <w:szCs w:val="21"/>
-                <w:lang w:val="en-US" w:eastAsia="fr-FR"/>
-              </w:rPr>
-              <w:t>'</w:t>
-            </w:r>
-            <w:r>
-              <w:rPr>
-                <w:rFonts w:ascii="Consolas" w:eastAsia="Times New Roman" w:hAnsi="Consolas" w:cs="Times New Roman"/>
-                <w:color w:val="A31515"/>
-                <w:sz w:val="21"/>
-                <w:szCs w:val="21"/>
-                <w:lang w:val="en-US" w:eastAsia="fr-FR"/>
-              </w:rPr>
-              <w:t>…………</w:t>
-            </w:r>
-            <w:r>
-              <w:rPr>
-                <w:rFonts w:ascii="Consolas" w:eastAsia="Times New Roman" w:hAnsi="Consolas" w:cs="Times New Roman"/>
-                <w:color w:val="A31515"/>
-                <w:sz w:val="21"/>
-                <w:szCs w:val="21"/>
-                <w:lang w:val="en-US" w:eastAsia="fr-FR"/>
-              </w:rPr>
-              <w:t>'</w:t>
             </w:r>
           </w:p>
         </w:tc>
@@ -8317,7 +7570,6 @@
                       <w:lang w:eastAsia="fr-FR"/>
                     </w:rPr>
                   </w:pPr>
-                  <w:proofErr w:type="gramStart"/>
                   <w:r>
                     <w:rPr>
                       <w:rFonts w:ascii="Consolas" w:eastAsia="Times New Roman" w:hAnsi="Consolas" w:cs="Times New Roman"/>
@@ -8327,7 +7579,6 @@
                     </w:rPr>
                     <w:t>note</w:t>
                   </w:r>
-                  <w:proofErr w:type="gramEnd"/>
                 </w:p>
               </w:tc>
               <w:tc>
@@ -8345,8 +7596,6 @@
                       <w:lang w:eastAsia="fr-FR"/>
                     </w:rPr>
                   </w:pPr>
-                  <w:proofErr w:type="spellStart"/>
-                  <w:proofErr w:type="gramStart"/>
                   <w:r>
                     <w:rPr>
                       <w:rFonts w:ascii="Consolas" w:eastAsia="Times New Roman" w:hAnsi="Consolas" w:cs="Times New Roman"/>
@@ -8354,19 +7603,8 @@
                       <w:szCs w:val="21"/>
                       <w:lang w:eastAsia="fr-FR"/>
                     </w:rPr>
-                    <w:t>note</w:t>
+                    <w:t>note_max</w:t>
                   </w:r>
-                  <w:proofErr w:type="gramEnd"/>
-                  <w:r>
-                    <w:rPr>
-                      <w:rFonts w:ascii="Consolas" w:eastAsia="Times New Roman" w:hAnsi="Consolas" w:cs="Times New Roman"/>
-                      <w:sz w:val="21"/>
-                      <w:szCs w:val="21"/>
-                      <w:lang w:eastAsia="fr-FR"/>
-                    </w:rPr>
-                    <w:t>_max</w:t>
-                  </w:r>
-                  <w:proofErr w:type="spellEnd"/>
                 </w:p>
               </w:tc>
             </w:tr>
@@ -8756,7 +7994,16 @@
     </w:p>
     <w:p>
       <w:r>
-        <w:t xml:space="preserve">Cet élève semble </w:t>
+        <w:t xml:space="preserve">En regardant </w:t>
+      </w:r>
+      <w:r>
+        <w:t>les dernières notations attribuées</w:t>
+      </w:r>
+      <w:r>
+        <w:t xml:space="preserve"> à cet élève, celui-ci</w:t>
+      </w:r>
+      <w:r>
+        <w:t xml:space="preserve"> semble </w:t>
       </w:r>
       <w:r>
         <w:t>extrêmement</w:t>
@@ -8890,18 +8137,16 @@
                 <w:lang w:eastAsia="fr-FR"/>
               </w:rPr>
             </w:pPr>
-            <w:proofErr w:type="gramStart"/>
-            <w:r>
-              <w:rPr>
-                <w:rFonts w:ascii="Consolas" w:eastAsia="Times New Roman" w:hAnsi="Consolas" w:cs="Times New Roman"/>
-                <w:color w:val="0000FF"/>
+            <w:r>
+              <w:rPr>
+                <w:rFonts w:ascii="Consolas" w:eastAsia="Times New Roman" w:hAnsi="Consolas" w:cs="Times New Roman"/>
+                <w:color w:val="00A7FF"/>
                 <w:sz w:val="21"/>
                 <w:szCs w:val="21"/>
                 <w:lang w:eastAsia="fr-FR"/>
               </w:rPr>
-              <w:t>select</w:t>
-            </w:r>
-            <w:proofErr w:type="gramEnd"/>
+              <w:t>SELECT</w:t>
+            </w:r>
             <w:r>
               <w:rPr>
                 <w:rFonts w:ascii="Consolas" w:eastAsia="Times New Roman" w:hAnsi="Consolas" w:cs="Times New Roman"/>
@@ -8910,20 +8155,18 @@
                 <w:szCs w:val="21"/>
                 <w:lang w:eastAsia="fr-FR"/>
               </w:rPr>
-              <w:t xml:space="preserve"> note, </w:t>
-            </w:r>
-            <w:proofErr w:type="spellStart"/>
-            <w:r>
-              <w:rPr>
-                <w:rFonts w:ascii="Consolas" w:eastAsia="Times New Roman" w:hAnsi="Consolas" w:cs="Times New Roman"/>
-                <w:color w:val="000000"/>
+              <w:t xml:space="preserve"> note, note_max, matiere, nom </w:t>
+            </w:r>
+            <w:r>
+              <w:rPr>
+                <w:rFonts w:ascii="Consolas" w:eastAsia="Times New Roman" w:hAnsi="Consolas" w:cs="Times New Roman"/>
+                <w:color w:val="00A7FF"/>
                 <w:sz w:val="21"/>
                 <w:szCs w:val="21"/>
                 <w:lang w:eastAsia="fr-FR"/>
               </w:rPr>
-              <w:t>note_max</w:t>
-            </w:r>
-            <w:proofErr w:type="spellEnd"/>
+              <w:t>AS</w:t>
+            </w:r>
             <w:r>
               <w:rPr>
                 <w:rFonts w:ascii="Consolas" w:eastAsia="Times New Roman" w:hAnsi="Consolas" w:cs="Times New Roman"/>
@@ -8932,20 +8175,18 @@
                 <w:szCs w:val="21"/>
                 <w:lang w:eastAsia="fr-FR"/>
               </w:rPr>
-              <w:t xml:space="preserve">, </w:t>
-            </w:r>
-            <w:proofErr w:type="spellStart"/>
-            <w:r>
-              <w:rPr>
-                <w:rFonts w:ascii="Consolas" w:eastAsia="Times New Roman" w:hAnsi="Consolas" w:cs="Times New Roman"/>
-                <w:color w:val="000000"/>
+              <w:t xml:space="preserve"> nom_prof, prenom </w:t>
+            </w:r>
+            <w:r>
+              <w:rPr>
+                <w:rFonts w:ascii="Consolas" w:eastAsia="Times New Roman" w:hAnsi="Consolas" w:cs="Times New Roman"/>
+                <w:color w:val="00A7FF"/>
                 <w:sz w:val="21"/>
                 <w:szCs w:val="21"/>
                 <w:lang w:eastAsia="fr-FR"/>
               </w:rPr>
-              <w:t>matiere</w:t>
-            </w:r>
-            <w:proofErr w:type="spellEnd"/>
+              <w:t>AS</w:t>
+            </w:r>
             <w:r>
               <w:rPr>
                 <w:rFonts w:ascii="Consolas" w:eastAsia="Times New Roman" w:hAnsi="Consolas" w:cs="Times New Roman"/>
@@ -8954,29 +8195,28 @@
                 <w:szCs w:val="21"/>
                 <w:lang w:eastAsia="fr-FR"/>
               </w:rPr>
-              <w:t xml:space="preserve">, nom </w:t>
-            </w:r>
-            <w:r>
-              <w:rPr>
-                <w:rFonts w:ascii="Consolas" w:eastAsia="Times New Roman" w:hAnsi="Consolas" w:cs="Times New Roman"/>
-                <w:color w:val="0000FF"/>
+              <w:t xml:space="preserve"> prenom_prof, prof</w:t>
+            </w:r>
+            <w:r>
+              <w:rPr>
+                <w:rFonts w:ascii="Consolas" w:eastAsia="Times New Roman" w:hAnsi="Consolas" w:cs="Times New Roman"/>
+                <w:color w:val="000000"/>
                 <w:sz w:val="21"/>
                 <w:szCs w:val="21"/>
                 <w:lang w:eastAsia="fr-FR"/>
               </w:rPr>
-              <w:t>as</w:t>
-            </w:r>
-            <w:r>
-              <w:rPr>
-                <w:rFonts w:ascii="Consolas" w:eastAsia="Times New Roman" w:hAnsi="Consolas" w:cs="Times New Roman"/>
-                <w:color w:val="000000"/>
+              <w:t xml:space="preserve"> </w:t>
+            </w:r>
+            <w:r>
+              <w:rPr>
+                <w:rFonts w:ascii="Consolas" w:eastAsia="Times New Roman" w:hAnsi="Consolas" w:cs="Times New Roman"/>
+                <w:color w:val="00A7FF"/>
                 <w:sz w:val="21"/>
                 <w:szCs w:val="21"/>
                 <w:lang w:eastAsia="fr-FR"/>
               </w:rPr>
-              <w:t xml:space="preserve"> </w:t>
-            </w:r>
-            <w:proofErr w:type="spellStart"/>
+              <w:t>AS</w:t>
+            </w:r>
             <w:r>
               <w:rPr>
                 <w:rFonts w:ascii="Consolas" w:eastAsia="Times New Roman" w:hAnsi="Consolas" w:cs="Times New Roman"/>
@@ -8985,105 +8225,8 @@
                 <w:szCs w:val="21"/>
                 <w:lang w:eastAsia="fr-FR"/>
               </w:rPr>
-              <w:t>nom_prof</w:t>
-            </w:r>
-            <w:proofErr w:type="spellEnd"/>
-            <w:r>
-              <w:rPr>
-                <w:rFonts w:ascii="Consolas" w:eastAsia="Times New Roman" w:hAnsi="Consolas" w:cs="Times New Roman"/>
-                <w:color w:val="000000"/>
-                <w:sz w:val="21"/>
-                <w:szCs w:val="21"/>
-                <w:lang w:eastAsia="fr-FR"/>
-              </w:rPr>
-              <w:t xml:space="preserve">, </w:t>
-            </w:r>
-            <w:proofErr w:type="spellStart"/>
-            <w:r>
-              <w:rPr>
-                <w:rFonts w:ascii="Consolas" w:eastAsia="Times New Roman" w:hAnsi="Consolas" w:cs="Times New Roman"/>
-                <w:color w:val="000000"/>
-                <w:sz w:val="21"/>
-                <w:szCs w:val="21"/>
-                <w:lang w:eastAsia="fr-FR"/>
-              </w:rPr>
-              <w:t>prenom</w:t>
-            </w:r>
-            <w:proofErr w:type="spellEnd"/>
-            <w:r>
-              <w:rPr>
-                <w:rFonts w:ascii="Consolas" w:eastAsia="Times New Roman" w:hAnsi="Consolas" w:cs="Times New Roman"/>
-                <w:color w:val="000000"/>
-                <w:sz w:val="21"/>
-                <w:szCs w:val="21"/>
-                <w:lang w:eastAsia="fr-FR"/>
-              </w:rPr>
-              <w:t xml:space="preserve"> </w:t>
-            </w:r>
-            <w:r>
-              <w:rPr>
-                <w:rFonts w:ascii="Consolas" w:eastAsia="Times New Roman" w:hAnsi="Consolas" w:cs="Times New Roman"/>
-                <w:color w:val="0000FF"/>
-                <w:sz w:val="21"/>
-                <w:szCs w:val="21"/>
-                <w:lang w:eastAsia="fr-FR"/>
-              </w:rPr>
-              <w:t>as</w:t>
-            </w:r>
-            <w:r>
-              <w:rPr>
-                <w:rFonts w:ascii="Consolas" w:eastAsia="Times New Roman" w:hAnsi="Consolas" w:cs="Times New Roman"/>
-                <w:color w:val="000000"/>
-                <w:sz w:val="21"/>
-                <w:szCs w:val="21"/>
-                <w:lang w:eastAsia="fr-FR"/>
-              </w:rPr>
-              <w:t xml:space="preserve"> </w:t>
-            </w:r>
-            <w:proofErr w:type="spellStart"/>
-            <w:r>
-              <w:rPr>
-                <w:rFonts w:ascii="Consolas" w:eastAsia="Times New Roman" w:hAnsi="Consolas" w:cs="Times New Roman"/>
-                <w:color w:val="000000"/>
-                <w:sz w:val="21"/>
-                <w:szCs w:val="21"/>
-                <w:lang w:eastAsia="fr-FR"/>
-              </w:rPr>
-              <w:t>prenom_prof</w:t>
-            </w:r>
-            <w:proofErr w:type="spellEnd"/>
-            <w:r>
-              <w:rPr>
-                <w:rFonts w:ascii="Consolas" w:eastAsia="Times New Roman" w:hAnsi="Consolas" w:cs="Times New Roman"/>
-                <w:color w:val="000000"/>
-                <w:sz w:val="21"/>
-                <w:szCs w:val="21"/>
-                <w:lang w:eastAsia="fr-FR"/>
-              </w:rPr>
-              <w:t>, prof</w:t>
-            </w:r>
-            <w:r>
-              <w:rPr>
-                <w:rFonts w:ascii="Consolas" w:eastAsia="Times New Roman" w:hAnsi="Consolas" w:cs="Times New Roman"/>
-                <w:color w:val="000000"/>
-                <w:sz w:val="21"/>
-                <w:szCs w:val="21"/>
-                <w:lang w:eastAsia="fr-FR"/>
-              </w:rPr>
-              <w:t xml:space="preserve"> as </w:t>
-            </w:r>
-            <w:proofErr w:type="spellStart"/>
-            <w:r>
-              <w:rPr>
-                <w:rFonts w:ascii="Consolas" w:eastAsia="Times New Roman" w:hAnsi="Consolas" w:cs="Times New Roman"/>
-                <w:color w:val="000000"/>
-                <w:sz w:val="21"/>
-                <w:szCs w:val="21"/>
-                <w:lang w:eastAsia="fr-FR"/>
-              </w:rPr>
-              <w:t>num_prof</w:t>
-            </w:r>
-            <w:proofErr w:type="spellEnd"/>
+              <w:t xml:space="preserve"> num_prof</w:t>
+            </w:r>
             <w:r>
               <w:rPr>
                 <w:rFonts w:ascii="Consolas" w:eastAsia="Times New Roman" w:hAnsi="Consolas" w:cs="Times New Roman"/>
@@ -9116,20 +8259,16 @@
                 <w:lang w:eastAsia="fr-FR"/>
               </w:rPr>
             </w:pPr>
-            <w:proofErr w:type="spellStart"/>
-            <w:proofErr w:type="gramStart"/>
-            <w:r>
-              <w:rPr>
-                <w:rFonts w:ascii="Consolas" w:eastAsia="Times New Roman" w:hAnsi="Consolas" w:cs="Times New Roman"/>
-                <w:color w:val="0000FF"/>
+            <w:r>
+              <w:rPr>
+                <w:rFonts w:ascii="Consolas" w:eastAsia="Times New Roman" w:hAnsi="Consolas" w:cs="Times New Roman"/>
+                <w:color w:val="00A7FF"/>
                 <w:sz w:val="21"/>
                 <w:szCs w:val="21"/>
                 <w:lang w:eastAsia="fr-FR"/>
               </w:rPr>
-              <w:t>from</w:t>
-            </w:r>
-            <w:proofErr w:type="spellEnd"/>
-            <w:proofErr w:type="gramEnd"/>
+              <w:t>FROM</w:t>
+            </w:r>
             <w:r>
               <w:rPr>
                 <w:rFonts w:ascii="Consolas" w:eastAsia="Times New Roman" w:hAnsi="Consolas" w:cs="Times New Roman"/>
@@ -9139,6 +8278,16 @@
                 <w:lang w:eastAsia="fr-FR"/>
               </w:rPr>
               <w:t xml:space="preserve"> notation</w:t>
+            </w:r>
+            <w:r>
+              <w:rPr>
+                <w:rFonts w:ascii="Consolas" w:eastAsia="Times New Roman" w:hAnsi="Consolas" w:cs="Times New Roman"/>
+                <w:color w:val="000000"/>
+                <w:sz w:val="21"/>
+                <w:szCs w:val="21"/>
+                <w:lang w:eastAsia="fr-FR"/>
+              </w:rPr>
+              <w:t xml:space="preserve"> n</w:t>
             </w:r>
           </w:p>
           <w:p>
@@ -9163,8 +8312,6 @@
               </w:rPr>
               <w:t xml:space="preserve">    </w:t>
             </w:r>
-            <w:proofErr w:type="spellStart"/>
-            <w:proofErr w:type="gramStart"/>
             <w:r>
               <w:rPr>
                 <w:rFonts w:ascii="Consolas" w:eastAsia="Times New Roman" w:hAnsi="Consolas" w:cs="Times New Roman"/>
@@ -9173,43 +8320,38 @@
                 <w:szCs w:val="21"/>
                 <w:lang w:eastAsia="fr-FR"/>
               </w:rPr>
-              <w:t>inner</w:t>
-            </w:r>
-            <w:proofErr w:type="spellEnd"/>
-            <w:proofErr w:type="gramEnd"/>
-            <w:r>
-              <w:rPr>
-                <w:rFonts w:ascii="Consolas" w:eastAsia="Times New Roman" w:hAnsi="Consolas" w:cs="Times New Roman"/>
-                <w:color w:val="0000FF"/>
+              <w:t>JOIN</w:t>
+            </w:r>
+            <w:r>
+              <w:rPr>
+                <w:rFonts w:ascii="Consolas" w:eastAsia="Times New Roman" w:hAnsi="Consolas" w:cs="Times New Roman"/>
+                <w:color w:val="000000"/>
                 <w:sz w:val="21"/>
                 <w:szCs w:val="21"/>
                 <w:lang w:eastAsia="fr-FR"/>
               </w:rPr>
-              <w:t xml:space="preserve"> </w:t>
-            </w:r>
-            <w:proofErr w:type="spellStart"/>
-            <w:r>
-              <w:rPr>
-                <w:rFonts w:ascii="Consolas" w:eastAsia="Times New Roman" w:hAnsi="Consolas" w:cs="Times New Roman"/>
-                <w:color w:val="0000FF"/>
+              <w:t xml:space="preserve"> controle </w:t>
+            </w:r>
+            <w:r>
+              <w:rPr>
+                <w:rFonts w:ascii="Consolas" w:eastAsia="Times New Roman" w:hAnsi="Consolas" w:cs="Times New Roman"/>
+                <w:color w:val="000000"/>
                 <w:sz w:val="21"/>
                 <w:szCs w:val="21"/>
                 <w:lang w:eastAsia="fr-FR"/>
               </w:rPr>
-              <w:t>join</w:t>
-            </w:r>
-            <w:proofErr w:type="spellEnd"/>
-            <w:r>
-              <w:rPr>
-                <w:rFonts w:ascii="Consolas" w:eastAsia="Times New Roman" w:hAnsi="Consolas" w:cs="Times New Roman"/>
-                <w:color w:val="000000"/>
+              <w:t xml:space="preserve">c </w:t>
+            </w:r>
+            <w:r>
+              <w:rPr>
+                <w:rFonts w:ascii="Consolas" w:eastAsia="Times New Roman" w:hAnsi="Consolas" w:cs="Times New Roman"/>
+                <w:color w:val="00A7FF"/>
                 <w:sz w:val="21"/>
                 <w:szCs w:val="21"/>
                 <w:lang w:eastAsia="fr-FR"/>
               </w:rPr>
-              <w:t xml:space="preserve"> </w:t>
-            </w:r>
-            <w:proofErr w:type="spellStart"/>
+              <w:t>ON</w:t>
+            </w:r>
             <w:r>
               <w:rPr>
                 <w:rFonts w:ascii="Consolas" w:eastAsia="Times New Roman" w:hAnsi="Consolas" w:cs="Times New Roman"/>
@@ -9218,73 +8360,8 @@
                 <w:szCs w:val="21"/>
                 <w:lang w:eastAsia="fr-FR"/>
               </w:rPr>
-              <w:t>controle</w:t>
-            </w:r>
-            <w:proofErr w:type="spellEnd"/>
-            <w:r>
-              <w:rPr>
-                <w:rFonts w:ascii="Consolas" w:eastAsia="Times New Roman" w:hAnsi="Consolas" w:cs="Times New Roman"/>
-                <w:color w:val="000000"/>
-                <w:sz w:val="21"/>
-                <w:szCs w:val="21"/>
-                <w:lang w:eastAsia="fr-FR"/>
-              </w:rPr>
-              <w:t xml:space="preserve"> </w:t>
-            </w:r>
-            <w:r>
-              <w:rPr>
-                <w:rFonts w:ascii="Consolas" w:eastAsia="Times New Roman" w:hAnsi="Consolas" w:cs="Times New Roman"/>
-                <w:color w:val="0000FF"/>
-                <w:sz w:val="21"/>
-                <w:szCs w:val="21"/>
-                <w:lang w:eastAsia="fr-FR"/>
-              </w:rPr>
-              <w:t>on</w:t>
-            </w:r>
-            <w:r>
-              <w:rPr>
-                <w:rFonts w:ascii="Consolas" w:eastAsia="Times New Roman" w:hAnsi="Consolas" w:cs="Times New Roman"/>
-                <w:color w:val="000000"/>
-                <w:sz w:val="21"/>
-                <w:szCs w:val="21"/>
-                <w:lang w:eastAsia="fr-FR"/>
-              </w:rPr>
-              <w:t xml:space="preserve"> </w:t>
-            </w:r>
-            <w:proofErr w:type="spellStart"/>
-            <w:r>
-              <w:rPr>
-                <w:rFonts w:ascii="Consolas" w:eastAsia="Times New Roman" w:hAnsi="Consolas" w:cs="Times New Roman"/>
-                <w:color w:val="000000"/>
-                <w:sz w:val="21"/>
-                <w:szCs w:val="21"/>
-                <w:lang w:eastAsia="fr-FR"/>
-              </w:rPr>
-              <w:t>notation.controle</w:t>
-            </w:r>
-            <w:proofErr w:type="spellEnd"/>
-            <w:r>
-              <w:rPr>
-                <w:rFonts w:ascii="Consolas" w:eastAsia="Times New Roman" w:hAnsi="Consolas" w:cs="Times New Roman"/>
-                <w:color w:val="000000"/>
-                <w:sz w:val="21"/>
-                <w:szCs w:val="21"/>
-                <w:lang w:eastAsia="fr-FR"/>
-              </w:rPr>
-              <w:t>=</w:t>
-            </w:r>
-            <w:proofErr w:type="spellStart"/>
-            <w:r>
-              <w:rPr>
-                <w:rFonts w:ascii="Consolas" w:eastAsia="Times New Roman" w:hAnsi="Consolas" w:cs="Times New Roman"/>
-                <w:color w:val="000000"/>
-                <w:sz w:val="21"/>
-                <w:szCs w:val="21"/>
-                <w:lang w:eastAsia="fr-FR"/>
-              </w:rPr>
-              <w:t>controle.id_controle</w:t>
-            </w:r>
-            <w:proofErr w:type="spellEnd"/>
+              <w:t xml:space="preserve"> n.controle=c.id_controle</w:t>
+            </w:r>
           </w:p>
           <w:p>
             <w:pPr>
@@ -9308,8 +8385,6 @@
               </w:rPr>
               <w:t xml:space="preserve">    </w:t>
             </w:r>
-            <w:proofErr w:type="spellStart"/>
-            <w:proofErr w:type="gramStart"/>
             <w:r>
               <w:rPr>
                 <w:rFonts w:ascii="Consolas" w:eastAsia="Times New Roman" w:hAnsi="Consolas" w:cs="Times New Roman"/>
@@ -9318,32 +8393,48 @@
                 <w:szCs w:val="21"/>
                 <w:lang w:eastAsia="fr-FR"/>
               </w:rPr>
-              <w:t>inner</w:t>
-            </w:r>
-            <w:proofErr w:type="spellEnd"/>
-            <w:proofErr w:type="gramEnd"/>
-            <w:r>
-              <w:rPr>
-                <w:rFonts w:ascii="Consolas" w:eastAsia="Times New Roman" w:hAnsi="Consolas" w:cs="Times New Roman"/>
-                <w:color w:val="0000FF"/>
+              <w:t>JOIN</w:t>
+            </w:r>
+            <w:r>
+              <w:rPr>
+                <w:rFonts w:ascii="Consolas" w:eastAsia="Times New Roman" w:hAnsi="Consolas" w:cs="Times New Roman"/>
+                <w:color w:val="000000"/>
                 <w:sz w:val="21"/>
                 <w:szCs w:val="21"/>
                 <w:lang w:eastAsia="fr-FR"/>
               </w:rPr>
+              <w:t xml:space="preserve"> professeur</w:t>
+            </w:r>
+            <w:r>
+              <w:rPr>
+                <w:rFonts w:ascii="Consolas" w:eastAsia="Times New Roman" w:hAnsi="Consolas" w:cs="Times New Roman"/>
+                <w:color w:val="000000"/>
+                <w:sz w:val="21"/>
+                <w:szCs w:val="21"/>
+                <w:lang w:eastAsia="fr-FR"/>
+              </w:rPr>
+              <w:t xml:space="preserve"> p</w:t>
+            </w:r>
+            <w:r>
+              <w:rPr>
+                <w:rFonts w:ascii="Consolas" w:eastAsia="Times New Roman" w:hAnsi="Consolas" w:cs="Times New Roman"/>
+                <w:color w:val="000000"/>
+                <w:sz w:val="21"/>
+                <w:szCs w:val="21"/>
+                <w:lang w:eastAsia="fr-FR"/>
+              </w:rPr>
               <w:t xml:space="preserve"> </w:t>
             </w:r>
-            <w:proofErr w:type="spellStart"/>
-            <w:r>
-              <w:rPr>
-                <w:rFonts w:ascii="Consolas" w:eastAsia="Times New Roman" w:hAnsi="Consolas" w:cs="Times New Roman"/>
-                <w:color w:val="0000FF"/>
+            <w:r>
+              <w:rPr>
+                <w:rFonts w:ascii="Consolas" w:eastAsia="Times New Roman" w:hAnsi="Consolas" w:cs="Times New Roman"/>
+                <w:color w:val="00A7FF"/>
                 <w:sz w:val="21"/>
                 <w:szCs w:val="21"/>
                 <w:lang w:eastAsia="fr-FR"/>
               </w:rPr>
-              <w:t>join</w:t>
-            </w:r>
-            <w:proofErr w:type="spellEnd"/>
+              <w:t>ON</w:t>
+            </w:r>
             <w:r>
               <w:rPr>
                 <w:rFonts w:ascii="Consolas" w:eastAsia="Times New Roman" w:hAnsi="Consolas" w:cs="Times New Roman"/>
@@ -9352,62 +8443,8 @@
                 <w:szCs w:val="21"/>
                 <w:lang w:eastAsia="fr-FR"/>
               </w:rPr>
-              <w:t xml:space="preserve"> professeur </w:t>
-            </w:r>
-            <w:r>
-              <w:rPr>
-                <w:rFonts w:ascii="Consolas" w:eastAsia="Times New Roman" w:hAnsi="Consolas" w:cs="Times New Roman"/>
-                <w:color w:val="0000FF"/>
-                <w:sz w:val="21"/>
-                <w:szCs w:val="21"/>
-                <w:lang w:eastAsia="fr-FR"/>
-              </w:rPr>
-              <w:t>on</w:t>
-            </w:r>
-            <w:r>
-              <w:rPr>
-                <w:rFonts w:ascii="Consolas" w:eastAsia="Times New Roman" w:hAnsi="Consolas" w:cs="Times New Roman"/>
-                <w:color w:val="000000"/>
-                <w:sz w:val="21"/>
-                <w:szCs w:val="21"/>
-                <w:lang w:eastAsia="fr-FR"/>
-              </w:rPr>
-              <w:t xml:space="preserve"> </w:t>
-            </w:r>
-            <w:proofErr w:type="spellStart"/>
-            <w:r>
-              <w:rPr>
-                <w:rFonts w:ascii="Consolas" w:eastAsia="Times New Roman" w:hAnsi="Consolas" w:cs="Times New Roman"/>
-                <w:color w:val="000000"/>
-                <w:sz w:val="21"/>
-                <w:szCs w:val="21"/>
-                <w:lang w:eastAsia="fr-FR"/>
-              </w:rPr>
-              <w:t>professeur.num_prof</w:t>
-            </w:r>
-            <w:proofErr w:type="spellEnd"/>
-            <w:r>
-              <w:rPr>
-                <w:rFonts w:ascii="Consolas" w:eastAsia="Times New Roman" w:hAnsi="Consolas" w:cs="Times New Roman"/>
-                <w:color w:val="000000"/>
-                <w:sz w:val="21"/>
-                <w:szCs w:val="21"/>
-                <w:lang w:eastAsia="fr-FR"/>
-              </w:rPr>
-              <w:t>=</w:t>
-            </w:r>
-            <w:proofErr w:type="spellStart"/>
-            <w:r>
-              <w:rPr>
-                <w:rFonts w:ascii="Consolas" w:eastAsia="Times New Roman" w:hAnsi="Consolas" w:cs="Times New Roman"/>
-                <w:color w:val="000000"/>
-                <w:sz w:val="21"/>
-                <w:szCs w:val="21"/>
-                <w:lang w:eastAsia="fr-FR"/>
-              </w:rPr>
-              <w:t>controle.prof</w:t>
-            </w:r>
-            <w:proofErr w:type="spellEnd"/>
+              <w:t xml:space="preserve"> p.num_prof=c.prof</w:t>
+            </w:r>
           </w:p>
           <w:p>
             <w:pPr>
@@ -9424,12 +8461,32 @@
             <w:r>
               <w:rPr>
                 <w:rFonts w:ascii="Consolas" w:eastAsia="Times New Roman" w:hAnsi="Consolas" w:cs="Times New Roman"/>
-                <w:color w:val="0000FF"/>
-                <w:sz w:val="21"/>
-                <w:szCs w:val="21"/>
-                <w:lang w:val="en-US" w:eastAsia="fr-FR"/>
-              </w:rPr>
-              <w:t>where</w:t>
+                <w:color w:val="00A7FF"/>
+                <w:sz w:val="21"/>
+                <w:szCs w:val="21"/>
+                <w:lang w:val="en-US" w:eastAsia="fr-FR"/>
+              </w:rPr>
+              <w:t>WHERE</w:t>
+            </w:r>
+            <w:r>
+              <w:rPr>
+                <w:rFonts w:ascii="Consolas" w:eastAsia="Times New Roman" w:hAnsi="Consolas" w:cs="Times New Roman"/>
+                <w:color w:val="000000"/>
+                <w:sz w:val="21"/>
+                <w:szCs w:val="21"/>
+                <w:lang w:val="en-US" w:eastAsia="fr-FR"/>
+              </w:rPr>
+              <w:t xml:space="preserve"> n.eleve=</w:t>
+            </w:r>
+            <w:r>
+              <w:rPr>
+                <w:rFonts w:ascii="Consolas" w:eastAsia="Times New Roman" w:hAnsi="Consolas" w:cs="Times New Roman"/>
+                <w:color w:val="000000"/>
+                <w:sz w:val="21"/>
+                <w:szCs w:val="21"/>
+                <w:lang w:val="en-US" w:eastAsia="fr-FR"/>
+              </w:rPr>
+              <w:t>99597461</w:t>
             </w:r>
             <w:r>
               <w:rPr>
@@ -9441,39 +8498,15 @@
               </w:rPr>
               <w:t xml:space="preserve"> </w:t>
             </w:r>
-            <w:proofErr w:type="spellStart"/>
-            <w:proofErr w:type="gramStart"/>
-            <w:r>
-              <w:rPr>
-                <w:rFonts w:ascii="Consolas" w:eastAsia="Times New Roman" w:hAnsi="Consolas" w:cs="Times New Roman"/>
-                <w:color w:val="000000"/>
-                <w:sz w:val="21"/>
-                <w:szCs w:val="21"/>
-                <w:lang w:val="en-US" w:eastAsia="fr-FR"/>
-              </w:rPr>
-              <w:t>notation.eleve</w:t>
-            </w:r>
-            <w:proofErr w:type="spellEnd"/>
-            <w:proofErr w:type="gramEnd"/>
-            <w:r>
-              <w:rPr>
-                <w:rFonts w:ascii="Consolas" w:eastAsia="Times New Roman" w:hAnsi="Consolas" w:cs="Times New Roman"/>
-                <w:color w:val="000000"/>
-                <w:sz w:val="21"/>
-                <w:szCs w:val="21"/>
-                <w:lang w:val="en-US" w:eastAsia="fr-FR"/>
-              </w:rPr>
-              <w:t>=</w:t>
-            </w:r>
-            <w:r>
-              <w:rPr>
-                <w:rFonts w:ascii="Consolas" w:eastAsia="Times New Roman" w:hAnsi="Consolas" w:cs="Times New Roman"/>
-                <w:color w:val="A31515"/>
-                <w:sz w:val="21"/>
-                <w:szCs w:val="21"/>
-                <w:lang w:val="en-US" w:eastAsia="fr-FR"/>
-              </w:rPr>
-              <w:t>'…………'</w:t>
+            <w:r>
+              <w:rPr>
+                <w:rFonts w:ascii="Consolas" w:eastAsia="Times New Roman" w:hAnsi="Consolas" w:cs="Times New Roman"/>
+                <w:color w:val="00A7FF"/>
+                <w:sz w:val="21"/>
+                <w:szCs w:val="21"/>
+                <w:lang w:val="en-US" w:eastAsia="fr-FR"/>
+              </w:rPr>
+              <w:t>AND</w:t>
             </w:r>
             <w:r>
               <w:rPr>
@@ -9488,57 +8521,23 @@
             <w:r>
               <w:rPr>
                 <w:rFonts w:ascii="Consolas" w:eastAsia="Times New Roman" w:hAnsi="Consolas" w:cs="Times New Roman"/>
-                <w:color w:val="0000FF"/>
-                <w:sz w:val="21"/>
-                <w:szCs w:val="21"/>
-                <w:lang w:val="en-US" w:eastAsia="fr-FR"/>
-              </w:rPr>
-              <w:t>and</w:t>
-            </w:r>
-            <w:r>
-              <w:rPr>
-                <w:rFonts w:ascii="Consolas" w:eastAsia="Times New Roman" w:hAnsi="Consolas" w:cs="Times New Roman"/>
-                <w:color w:val="000000"/>
-                <w:sz w:val="21"/>
-                <w:szCs w:val="21"/>
-                <w:lang w:val="en-US" w:eastAsia="fr-FR"/>
-              </w:rPr>
-              <w:t xml:space="preserve"> </w:t>
-            </w:r>
-            <w:proofErr w:type="spellStart"/>
-            <w:r>
-              <w:rPr>
-                <w:rFonts w:ascii="Consolas" w:eastAsia="Times New Roman" w:hAnsi="Consolas" w:cs="Times New Roman"/>
-                <w:color w:val="000000"/>
-                <w:sz w:val="21"/>
-                <w:szCs w:val="21"/>
-                <w:lang w:val="en-US" w:eastAsia="fr-FR"/>
-              </w:rPr>
-              <w:t>notation.note</w:t>
-            </w:r>
-            <w:proofErr w:type="spellEnd"/>
-            <w:r>
-              <w:rPr>
-                <w:rFonts w:ascii="Consolas" w:eastAsia="Times New Roman" w:hAnsi="Consolas" w:cs="Times New Roman"/>
-                <w:color w:val="000000"/>
-                <w:sz w:val="21"/>
-                <w:szCs w:val="21"/>
-                <w:lang w:val="en-US" w:eastAsia="fr-FR"/>
-              </w:rPr>
-              <w:t>=</w:t>
-            </w:r>
-            <w:proofErr w:type="spellStart"/>
-            <w:r>
-              <w:rPr>
-                <w:rFonts w:ascii="Consolas" w:eastAsia="Times New Roman" w:hAnsi="Consolas" w:cs="Times New Roman"/>
-                <w:color w:val="000000"/>
-                <w:sz w:val="21"/>
-                <w:szCs w:val="21"/>
-                <w:lang w:val="en-US" w:eastAsia="fr-FR"/>
-              </w:rPr>
-              <w:t>controle.note_max</w:t>
-            </w:r>
-            <w:proofErr w:type="spellEnd"/>
+                <w:color w:val="000000"/>
+                <w:sz w:val="21"/>
+                <w:szCs w:val="21"/>
+                <w:lang w:val="en-US" w:eastAsia="fr-FR"/>
+              </w:rPr>
+              <w:t>n.note=c.note_max</w:t>
+            </w:r>
+            <w:r>
+              <w:rPr>
+                <w:rFonts w:ascii="Consolas" w:eastAsia="Times New Roman" w:hAnsi="Consolas" w:cs="Times New Roman"/>
+                <w:color w:val="000000"/>
+                <w:sz w:val="21"/>
+                <w:szCs w:val="21"/>
+                <w:lang w:val="en-US" w:eastAsia="fr-FR"/>
+              </w:rPr>
+              <w:t>;</w:t>
+            </w:r>
           </w:p>
         </w:tc>
       </w:tr>
@@ -9631,6 +8630,16 @@
                 <w:lang w:eastAsia="fr-FR"/>
               </w:rPr>
               <w:t>s</w:t>
+            </w:r>
+            <w:r>
+              <w:rPr>
+                <w:rFonts w:ascii="Consolas" w:eastAsia="Times New Roman" w:hAnsi="Consolas" w:cs="Times New Roman"/>
+                <w:color w:val="0000FF"/>
+                <w:sz w:val="21"/>
+                <w:szCs w:val="21"/>
+                <w:lang w:eastAsia="fr-FR"/>
+              </w:rPr>
+              <w:t>, au constat de l’ensemble des lignes affichées où elle est omni présente.</w:t>
             </w:r>
           </w:p>
         </w:tc>

</xml_diff>